<commit_message>
Tile Grid Map for Study History
</commit_message>
<xml_diff>
--- a/output/regions_summary.docx
+++ b/output/regions_summary.docx
@@ -304,37 +304,37 @@
                 <w:szCs w:val="20"/>
                 <w:color w:val="000000"/>
               </w:rPr>
-              <w:t xml:space="preserve">670</w:t>
-            </w:r>
-          </w:p>
-        </w:tc>
-        <w:tc>
-          <w:tcPr>
-            <w:tcBorders/>
-            <w:shd w:val="clear" w:color="auto" w:fill="FFFFFF"/>
-            <w:tcMar>
-              <w:top w:w="0" w:type="dxa"/>
-              <w:bottom w:w="0" w:type="dxa"/>
-              <w:left w:w="0" w:type="dxa"/>
-              <w:right w:w="0" w:type="dxa"/>
-            </w:tcMar>
-            <w:vAlign w:val="center"/>
-          </w:tcPr>
-          <w:p>
-            <w:pPr>
-              <w:keepNext/>
-              <w:jc w:val="right"/>
-              <w:spacing w:after="60" w:before="60" w:line="240"/>
-              <w:ind w:firstLine="0" w:left="0" w:right="0"/>
-            </w:pPr>
-            <w:r xmlns:w="http://schemas.openxmlformats.org/wordprocessingml/2006/main" xmlns:wp="http://schemas.openxmlformats.org/drawingml/2006/wordprocessingDrawing" xmlns:r="http://schemas.openxmlformats.org/officeDocument/2006/relationships" xmlns:w14="http://schemas.microsoft.com/office/word/2010/wordml">
-              <w:rPr>
-                <w:rFonts w:ascii="Times New Roman" w:hAnsi="DejaVu Sans" w:eastAsia="DejaVu Sans" w:cs="DejaVu Sans"/>
-                <w:sz w:val="20"/>
-                <w:szCs w:val="20"/>
-                <w:color w:val="000000"/>
-              </w:rPr>
-              <w:t xml:space="preserve">53.64</w:t>
+              <w:t xml:space="preserve">664</w:t>
+            </w:r>
+          </w:p>
+        </w:tc>
+        <w:tc>
+          <w:tcPr>
+            <w:tcBorders/>
+            <w:shd w:val="clear" w:color="auto" w:fill="FFFFFF"/>
+            <w:tcMar>
+              <w:top w:w="0" w:type="dxa"/>
+              <w:bottom w:w="0" w:type="dxa"/>
+              <w:left w:w="0" w:type="dxa"/>
+              <w:right w:w="0" w:type="dxa"/>
+            </w:tcMar>
+            <w:vAlign w:val="center"/>
+          </w:tcPr>
+          <w:p>
+            <w:pPr>
+              <w:keepNext/>
+              <w:jc w:val="right"/>
+              <w:spacing w:after="60" w:before="60" w:line="240"/>
+              <w:ind w:firstLine="0" w:left="0" w:right="0"/>
+            </w:pPr>
+            <w:r xmlns:w="http://schemas.openxmlformats.org/wordprocessingml/2006/main" xmlns:wp="http://schemas.openxmlformats.org/drawingml/2006/wordprocessingDrawing" xmlns:r="http://schemas.openxmlformats.org/officeDocument/2006/relationships" xmlns:w14="http://schemas.microsoft.com/office/word/2010/wordml">
+              <w:rPr>
+                <w:rFonts w:ascii="Times New Roman" w:hAnsi="DejaVu Sans" w:eastAsia="DejaVu Sans" w:cs="DejaVu Sans"/>
+                <w:sz w:val="20"/>
+                <w:szCs w:val="20"/>
+                <w:color w:val="000000"/>
+              </w:rPr>
+              <w:t xml:space="preserve">53.72</w:t>
             </w:r>
           </w:p>
         </w:tc>
@@ -520,7 +520,7 @@
                 <w:szCs w:val="20"/>
                 <w:color w:val="000000"/>
               </w:rPr>
-              <w:t xml:space="preserve">2.24</w:t>
+              <w:t xml:space="preserve">2.27</w:t>
             </w:r>
           </w:p>
         </w:tc>
@@ -706,7 +706,7 @@
                 <w:szCs w:val="20"/>
                 <w:color w:val="000000"/>
               </w:rPr>
-              <w:t xml:space="preserve">27.14</w:t>
+              <w:t xml:space="preserve">27.43</w:t>
             </w:r>
           </w:p>
         </w:tc>
@@ -892,7 +892,7 @@
                 <w:szCs w:val="20"/>
                 <w:color w:val="000000"/>
               </w:rPr>
-              <w:t xml:space="preserve">15.93</w:t>
+              <w:t xml:space="preserve">16.10</w:t>
             </w:r>
           </w:p>
         </w:tc>
@@ -1048,37 +1048,37 @@
                 <w:szCs w:val="20"/>
                 <w:color w:val="000000"/>
               </w:rPr>
-              <w:t xml:space="preserve">252</w:t>
-            </w:r>
-          </w:p>
-        </w:tc>
-        <w:tc>
-          <w:tcPr>
-            <w:tcBorders/>
-            <w:shd w:val="clear" w:color="auto" w:fill="FFFFFF"/>
-            <w:tcMar>
-              <w:top w:w="0" w:type="dxa"/>
-              <w:bottom w:w="0" w:type="dxa"/>
-              <w:left w:w="0" w:type="dxa"/>
-              <w:right w:w="0" w:type="dxa"/>
-            </w:tcMar>
-            <w:vAlign w:val="center"/>
-          </w:tcPr>
-          <w:p>
-            <w:pPr>
-              <w:keepNext/>
-              <w:jc w:val="right"/>
-              <w:spacing w:after="60" w:before="60" w:line="240"/>
-              <w:ind w:firstLine="0" w:left="0" w:right="0"/>
-            </w:pPr>
-            <w:r xmlns:w="http://schemas.openxmlformats.org/wordprocessingml/2006/main" xmlns:wp="http://schemas.openxmlformats.org/drawingml/2006/wordprocessingDrawing" xmlns:r="http://schemas.openxmlformats.org/officeDocument/2006/relationships" xmlns:w14="http://schemas.microsoft.com/office/word/2010/wordml">
-              <w:rPr>
-                <w:rFonts w:ascii="Times New Roman" w:hAnsi="DejaVu Sans" w:eastAsia="DejaVu Sans" w:cs="DejaVu Sans"/>
-                <w:sz w:val="20"/>
-                <w:szCs w:val="20"/>
-                <w:color w:val="000000"/>
-              </w:rPr>
-              <w:t xml:space="preserve">20.18</w:t>
+              <w:t xml:space="preserve">250</w:t>
+            </w:r>
+          </w:p>
+        </w:tc>
+        <w:tc>
+          <w:tcPr>
+            <w:tcBorders/>
+            <w:shd w:val="clear" w:color="auto" w:fill="FFFFFF"/>
+            <w:tcMar>
+              <w:top w:w="0" w:type="dxa"/>
+              <w:bottom w:w="0" w:type="dxa"/>
+              <w:left w:w="0" w:type="dxa"/>
+              <w:right w:w="0" w:type="dxa"/>
+            </w:tcMar>
+            <w:vAlign w:val="center"/>
+          </w:tcPr>
+          <w:p>
+            <w:pPr>
+              <w:keepNext/>
+              <w:jc w:val="right"/>
+              <w:spacing w:after="60" w:before="60" w:line="240"/>
+              <w:ind w:firstLine="0" w:left="0" w:right="0"/>
+            </w:pPr>
+            <w:r xmlns:w="http://schemas.openxmlformats.org/wordprocessingml/2006/main" xmlns:wp="http://schemas.openxmlformats.org/drawingml/2006/wordprocessingDrawing" xmlns:r="http://schemas.openxmlformats.org/officeDocument/2006/relationships" xmlns:w14="http://schemas.microsoft.com/office/word/2010/wordml">
+              <w:rPr>
+                <w:rFonts w:ascii="Times New Roman" w:hAnsi="DejaVu Sans" w:eastAsia="DejaVu Sans" w:cs="DejaVu Sans"/>
+                <w:sz w:val="20"/>
+                <w:szCs w:val="20"/>
+                <w:color w:val="000000"/>
+              </w:rPr>
+              <w:t xml:space="preserve">20.23</w:t>
             </w:r>
           </w:p>
         </w:tc>
@@ -1264,7 +1264,7 @@
                 <w:szCs w:val="20"/>
                 <w:color w:val="000000"/>
               </w:rPr>
-              <w:t xml:space="preserve">7.45</w:t>
+              <w:t xml:space="preserve">7.52</w:t>
             </w:r>
           </w:p>
         </w:tc>
@@ -1450,7 +1450,7 @@
                 <w:szCs w:val="20"/>
                 <w:color w:val="000000"/>
               </w:rPr>
-              <w:t xml:space="preserve">6.97</w:t>
+              <w:t xml:space="preserve">7.04</w:t>
             </w:r>
           </w:p>
         </w:tc>
@@ -1606,97 +1606,97 @@
                 <w:szCs w:val="20"/>
                 <w:color w:val="000000"/>
               </w:rPr>
-              <w:t xml:space="preserve">280</w:t>
-            </w:r>
-          </w:p>
-        </w:tc>
-        <w:tc>
-          <w:tcPr>
-            <w:tcBorders/>
-            <w:shd w:val="clear" w:color="auto" w:fill="FFFFFF"/>
-            <w:tcMar>
-              <w:top w:w="0" w:type="dxa"/>
-              <w:bottom w:w="0" w:type="dxa"/>
-              <w:left w:w="0" w:type="dxa"/>
-              <w:right w:w="0" w:type="dxa"/>
-            </w:tcMar>
-            <w:vAlign w:val="center"/>
-          </w:tcPr>
-          <w:p>
-            <w:pPr>
-              <w:keepNext/>
-              <w:jc w:val="right"/>
-              <w:spacing w:after="60" w:before="60" w:line="240"/>
-              <w:ind w:firstLine="0" w:left="0" w:right="0"/>
-            </w:pPr>
-            <w:r xmlns:w="http://schemas.openxmlformats.org/wordprocessingml/2006/main" xmlns:wp="http://schemas.openxmlformats.org/drawingml/2006/wordprocessingDrawing" xmlns:r="http://schemas.openxmlformats.org/officeDocument/2006/relationships" xmlns:w14="http://schemas.microsoft.com/office/word/2010/wordml">
-              <w:rPr>
-                <w:rFonts w:ascii="Times New Roman" w:hAnsi="DejaVu Sans" w:eastAsia="DejaVu Sans" w:cs="DejaVu Sans"/>
-                <w:sz w:val="20"/>
-                <w:szCs w:val="20"/>
-                <w:color w:val="000000"/>
-              </w:rPr>
-              <w:t xml:space="preserve">22.42</w:t>
-            </w:r>
-          </w:p>
-        </w:tc>
-        <w:tc>
-          <w:tcPr>
-            <w:tcBorders/>
-            <w:shd w:val="clear" w:color="auto" w:fill="FFFFFF"/>
-            <w:tcMar>
-              <w:top w:w="0" w:type="dxa"/>
-              <w:bottom w:w="0" w:type="dxa"/>
-              <w:left w:w="0" w:type="dxa"/>
-              <w:right w:w="0" w:type="dxa"/>
-            </w:tcMar>
-            <w:vAlign w:val="center"/>
-          </w:tcPr>
-          <w:p>
-            <w:pPr>
-              <w:keepNext/>
-              <w:jc w:val="right"/>
-              <w:spacing w:after="60" w:before="60" w:line="240"/>
-              <w:ind w:firstLine="0" w:left="0" w:right="0"/>
-            </w:pPr>
-            <w:r xmlns:w="http://schemas.openxmlformats.org/wordprocessingml/2006/main" xmlns:wp="http://schemas.openxmlformats.org/drawingml/2006/wordprocessingDrawing" xmlns:r="http://schemas.openxmlformats.org/officeDocument/2006/relationships" xmlns:w14="http://schemas.microsoft.com/office/word/2010/wordml">
-              <w:rPr>
-                <w:rFonts w:ascii="Times New Roman" w:hAnsi="DejaVu Sans" w:eastAsia="DejaVu Sans" w:cs="DejaVu Sans"/>
-                <w:sz w:val="20"/>
-                <w:szCs w:val="20"/>
-                <w:color w:val="000000"/>
-              </w:rPr>
-              <w:t xml:space="preserve">8</w:t>
-            </w:r>
-          </w:p>
-        </w:tc>
-        <w:tc>
-          <w:tcPr>
-            <w:tcBorders/>
-            <w:shd w:val="clear" w:color="auto" w:fill="FFFFFF"/>
-            <w:tcMar>
-              <w:top w:w="0" w:type="dxa"/>
-              <w:bottom w:w="0" w:type="dxa"/>
-              <w:left w:w="0" w:type="dxa"/>
-              <w:right w:w="0" w:type="dxa"/>
-            </w:tcMar>
-            <w:vAlign w:val="center"/>
-          </w:tcPr>
-          <w:p>
-            <w:pPr>
-              <w:keepNext/>
-              <w:jc w:val="right"/>
-              <w:spacing w:after="60" w:before="60" w:line="240"/>
-              <w:ind w:firstLine="0" w:left="0" w:right="0"/>
-            </w:pPr>
-            <w:r xmlns:w="http://schemas.openxmlformats.org/wordprocessingml/2006/main" xmlns:wp="http://schemas.openxmlformats.org/drawingml/2006/wordprocessingDrawing" xmlns:r="http://schemas.openxmlformats.org/officeDocument/2006/relationships" xmlns:w14="http://schemas.microsoft.com/office/word/2010/wordml">
-              <w:rPr>
-                <w:rFonts w:ascii="Times New Roman" w:hAnsi="DejaVu Sans" w:eastAsia="DejaVu Sans" w:cs="DejaVu Sans"/>
-                <w:sz w:val="20"/>
-                <w:szCs w:val="20"/>
-                <w:color w:val="000000"/>
-              </w:rPr>
-              <w:t xml:space="preserve">18</w:t>
+              <w:t xml:space="preserve">296</w:t>
+            </w:r>
+          </w:p>
+        </w:tc>
+        <w:tc>
+          <w:tcPr>
+            <w:tcBorders/>
+            <w:shd w:val="clear" w:color="auto" w:fill="FFFFFF"/>
+            <w:tcMar>
+              <w:top w:w="0" w:type="dxa"/>
+              <w:bottom w:w="0" w:type="dxa"/>
+              <w:left w:w="0" w:type="dxa"/>
+              <w:right w:w="0" w:type="dxa"/>
+            </w:tcMar>
+            <w:vAlign w:val="center"/>
+          </w:tcPr>
+          <w:p>
+            <w:pPr>
+              <w:keepNext/>
+              <w:jc w:val="right"/>
+              <w:spacing w:after="60" w:before="60" w:line="240"/>
+              <w:ind w:firstLine="0" w:left="0" w:right="0"/>
+            </w:pPr>
+            <w:r xmlns:w="http://schemas.openxmlformats.org/wordprocessingml/2006/main" xmlns:wp="http://schemas.openxmlformats.org/drawingml/2006/wordprocessingDrawing" xmlns:r="http://schemas.openxmlformats.org/officeDocument/2006/relationships" xmlns:w14="http://schemas.microsoft.com/office/word/2010/wordml">
+              <w:rPr>
+                <w:rFonts w:ascii="Times New Roman" w:hAnsi="DejaVu Sans" w:eastAsia="DejaVu Sans" w:cs="DejaVu Sans"/>
+                <w:sz w:val="20"/>
+                <w:szCs w:val="20"/>
+                <w:color w:val="000000"/>
+              </w:rPr>
+              <w:t xml:space="preserve">23.95</w:t>
+            </w:r>
+          </w:p>
+        </w:tc>
+        <w:tc>
+          <w:tcPr>
+            <w:tcBorders/>
+            <w:shd w:val="clear" w:color="auto" w:fill="FFFFFF"/>
+            <w:tcMar>
+              <w:top w:w="0" w:type="dxa"/>
+              <w:bottom w:w="0" w:type="dxa"/>
+              <w:left w:w="0" w:type="dxa"/>
+              <w:right w:w="0" w:type="dxa"/>
+            </w:tcMar>
+            <w:vAlign w:val="center"/>
+          </w:tcPr>
+          <w:p>
+            <w:pPr>
+              <w:keepNext/>
+              <w:jc w:val="right"/>
+              <w:spacing w:after="60" w:before="60" w:line="240"/>
+              <w:ind w:firstLine="0" w:left="0" w:right="0"/>
+            </w:pPr>
+            <w:r xmlns:w="http://schemas.openxmlformats.org/wordprocessingml/2006/main" xmlns:wp="http://schemas.openxmlformats.org/drawingml/2006/wordprocessingDrawing" xmlns:r="http://schemas.openxmlformats.org/officeDocument/2006/relationships" xmlns:w14="http://schemas.microsoft.com/office/word/2010/wordml">
+              <w:rPr>
+                <w:rFonts w:ascii="Times New Roman" w:hAnsi="DejaVu Sans" w:eastAsia="DejaVu Sans" w:cs="DejaVu Sans"/>
+                <w:sz w:val="20"/>
+                <w:szCs w:val="20"/>
+                <w:color w:val="000000"/>
+              </w:rPr>
+              <w:t xml:space="preserve">7</w:t>
+            </w:r>
+          </w:p>
+        </w:tc>
+        <w:tc>
+          <w:tcPr>
+            <w:tcBorders/>
+            <w:shd w:val="clear" w:color="auto" w:fill="FFFFFF"/>
+            <w:tcMar>
+              <w:top w:w="0" w:type="dxa"/>
+              <w:bottom w:w="0" w:type="dxa"/>
+              <w:left w:w="0" w:type="dxa"/>
+              <w:right w:w="0" w:type="dxa"/>
+            </w:tcMar>
+            <w:vAlign w:val="center"/>
+          </w:tcPr>
+          <w:p>
+            <w:pPr>
+              <w:keepNext/>
+              <w:jc w:val="right"/>
+              <w:spacing w:after="60" w:before="60" w:line="240"/>
+              <w:ind w:firstLine="0" w:left="0" w:right="0"/>
+            </w:pPr>
+            <w:r xmlns:w="http://schemas.openxmlformats.org/wordprocessingml/2006/main" xmlns:wp="http://schemas.openxmlformats.org/drawingml/2006/wordprocessingDrawing" xmlns:r="http://schemas.openxmlformats.org/officeDocument/2006/relationships" xmlns:w14="http://schemas.microsoft.com/office/word/2010/wordml">
+              <w:rPr>
+                <w:rFonts w:ascii="Times New Roman" w:hAnsi="DejaVu Sans" w:eastAsia="DejaVu Sans" w:cs="DejaVu Sans"/>
+                <w:sz w:val="20"/>
+                <w:szCs w:val="20"/>
+                <w:color w:val="000000"/>
+              </w:rPr>
+              <w:t xml:space="preserve">19</w:t>
             </w:r>
           </w:p>
         </w:tc>
@@ -2008,7 +2008,7 @@
                 <w:szCs w:val="20"/>
                 <w:color w:val="000000"/>
               </w:rPr>
-              <w:t xml:space="preserve">14.01</w:t>
+              <w:t xml:space="preserve">14.16</w:t>
             </w:r>
           </w:p>
         </w:tc>
@@ -2164,67 +2164,67 @@
                 <w:szCs w:val="20"/>
                 <w:color w:val="000000"/>
               </w:rPr>
-              <w:t xml:space="preserve">632</w:t>
-            </w:r>
-          </w:p>
-        </w:tc>
-        <w:tc>
-          <w:tcPr>
-            <w:tcBorders/>
-            <w:shd w:val="clear" w:color="auto" w:fill="FFFFFF"/>
-            <w:tcMar>
-              <w:top w:w="0" w:type="dxa"/>
-              <w:bottom w:w="0" w:type="dxa"/>
-              <w:left w:w="0" w:type="dxa"/>
-              <w:right w:w="0" w:type="dxa"/>
-            </w:tcMar>
-            <w:vAlign w:val="center"/>
-          </w:tcPr>
-          <w:p>
-            <w:pPr>
-              <w:keepNext/>
-              <w:jc w:val="right"/>
-              <w:spacing w:after="60" w:before="60" w:line="240"/>
-              <w:ind w:firstLine="0" w:left="0" w:right="0"/>
-            </w:pPr>
-            <w:r xmlns:w="http://schemas.openxmlformats.org/wordprocessingml/2006/main" xmlns:wp="http://schemas.openxmlformats.org/drawingml/2006/wordprocessingDrawing" xmlns:r="http://schemas.openxmlformats.org/officeDocument/2006/relationships" xmlns:w14="http://schemas.microsoft.com/office/word/2010/wordml">
-              <w:rPr>
-                <w:rFonts w:ascii="Times New Roman" w:hAnsi="DejaVu Sans" w:eastAsia="DejaVu Sans" w:cs="DejaVu Sans"/>
-                <w:sz w:val="20"/>
-                <w:szCs w:val="20"/>
-                <w:color w:val="000000"/>
-              </w:rPr>
-              <w:t xml:space="preserve">50.60</w:t>
-            </w:r>
-          </w:p>
-        </w:tc>
-        <w:tc>
-          <w:tcPr>
-            <w:tcBorders/>
-            <w:shd w:val="clear" w:color="auto" w:fill="FFFFFF"/>
-            <w:tcMar>
-              <w:top w:w="0" w:type="dxa"/>
-              <w:bottom w:w="0" w:type="dxa"/>
-              <w:left w:w="0" w:type="dxa"/>
-              <w:right w:w="0" w:type="dxa"/>
-            </w:tcMar>
-            <w:vAlign w:val="center"/>
-          </w:tcPr>
-          <w:p>
-            <w:pPr>
-              <w:keepNext/>
-              <w:jc w:val="right"/>
-              <w:spacing w:after="60" w:before="60" w:line="240"/>
-              <w:ind w:firstLine="0" w:left="0" w:right="0"/>
-            </w:pPr>
-            <w:r xmlns:w="http://schemas.openxmlformats.org/wordprocessingml/2006/main" xmlns:wp="http://schemas.openxmlformats.org/drawingml/2006/wordprocessingDrawing" xmlns:r="http://schemas.openxmlformats.org/officeDocument/2006/relationships" xmlns:w14="http://schemas.microsoft.com/office/word/2010/wordml">
-              <w:rPr>
-                <w:rFonts w:ascii="Times New Roman" w:hAnsi="DejaVu Sans" w:eastAsia="DejaVu Sans" w:cs="DejaVu Sans"/>
-                <w:sz w:val="20"/>
-                <w:szCs w:val="20"/>
-                <w:color w:val="000000"/>
-              </w:rPr>
-              <w:t xml:space="preserve">12</w:t>
+              <w:t xml:space="preserve">626</w:t>
+            </w:r>
+          </w:p>
+        </w:tc>
+        <w:tc>
+          <w:tcPr>
+            <w:tcBorders/>
+            <w:shd w:val="clear" w:color="auto" w:fill="FFFFFF"/>
+            <w:tcMar>
+              <w:top w:w="0" w:type="dxa"/>
+              <w:bottom w:w="0" w:type="dxa"/>
+              <w:left w:w="0" w:type="dxa"/>
+              <w:right w:w="0" w:type="dxa"/>
+            </w:tcMar>
+            <w:vAlign w:val="center"/>
+          </w:tcPr>
+          <w:p>
+            <w:pPr>
+              <w:keepNext/>
+              <w:jc w:val="right"/>
+              <w:spacing w:after="60" w:before="60" w:line="240"/>
+              <w:ind w:firstLine="0" w:left="0" w:right="0"/>
+            </w:pPr>
+            <w:r xmlns:w="http://schemas.openxmlformats.org/wordprocessingml/2006/main" xmlns:wp="http://schemas.openxmlformats.org/drawingml/2006/wordprocessingDrawing" xmlns:r="http://schemas.openxmlformats.org/officeDocument/2006/relationships" xmlns:w14="http://schemas.microsoft.com/office/word/2010/wordml">
+              <w:rPr>
+                <w:rFonts w:ascii="Times New Roman" w:hAnsi="DejaVu Sans" w:eastAsia="DejaVu Sans" w:cs="DejaVu Sans"/>
+                <w:sz w:val="20"/>
+                <w:szCs w:val="20"/>
+                <w:color w:val="000000"/>
+              </w:rPr>
+              <w:t xml:space="preserve">50.65</w:t>
+            </w:r>
+          </w:p>
+        </w:tc>
+        <w:tc>
+          <w:tcPr>
+            <w:tcBorders/>
+            <w:shd w:val="clear" w:color="auto" w:fill="FFFFFF"/>
+            <w:tcMar>
+              <w:top w:w="0" w:type="dxa"/>
+              <w:bottom w:w="0" w:type="dxa"/>
+              <w:left w:w="0" w:type="dxa"/>
+              <w:right w:w="0" w:type="dxa"/>
+            </w:tcMar>
+            <w:vAlign w:val="center"/>
+          </w:tcPr>
+          <w:p>
+            <w:pPr>
+              <w:keepNext/>
+              <w:jc w:val="right"/>
+              <w:spacing w:after="60" w:before="60" w:line="240"/>
+              <w:ind w:firstLine="0" w:left="0" w:right="0"/>
+            </w:pPr>
+            <w:r xmlns:w="http://schemas.openxmlformats.org/wordprocessingml/2006/main" xmlns:wp="http://schemas.openxmlformats.org/drawingml/2006/wordprocessingDrawing" xmlns:r="http://schemas.openxmlformats.org/officeDocument/2006/relationships" xmlns:w14="http://schemas.microsoft.com/office/word/2010/wordml">
+              <w:rPr>
+                <w:rFonts w:ascii="Times New Roman" w:hAnsi="DejaVu Sans" w:eastAsia="DejaVu Sans" w:cs="DejaVu Sans"/>
+                <w:sz w:val="20"/>
+                <w:szCs w:val="20"/>
+                <w:color w:val="000000"/>
+              </w:rPr>
+              <w:t xml:space="preserve">11</w:t>
             </w:r>
           </w:p>
         </w:tc>
@@ -2380,7 +2380,7 @@
                 <w:szCs w:val="20"/>
                 <w:color w:val="000000"/>
               </w:rPr>
-              <w:t xml:space="preserve">25.94</w:t>
+              <w:t xml:space="preserve">26.21</w:t>
             </w:r>
           </w:p>
         </w:tc>
@@ -2566,7 +2566,7 @@
                 <w:szCs w:val="20"/>
                 <w:color w:val="000000"/>
               </w:rPr>
-              <w:t xml:space="preserve">43.96</w:t>
+              <w:t xml:space="preserve">44.42</w:t>
             </w:r>
           </w:p>
         </w:tc>
@@ -2752,7 +2752,7 @@
                 <w:szCs w:val="20"/>
                 <w:color w:val="000000"/>
               </w:rPr>
-              <w:t xml:space="preserve">6.00</w:t>
+              <w:t xml:space="preserve">6.07</w:t>
             </w:r>
           </w:p>
         </w:tc>
@@ -2908,67 +2908,67 @@
                 <w:szCs w:val="20"/>
                 <w:color w:val="000000"/>
               </w:rPr>
-              <w:t xml:space="preserve">175</w:t>
-            </w:r>
-          </w:p>
-        </w:tc>
-        <w:tc>
-          <w:tcPr>
-            <w:tcBorders/>
-            <w:shd w:val="clear" w:color="auto" w:fill="FFFFFF"/>
-            <w:tcMar>
-              <w:top w:w="0" w:type="dxa"/>
-              <w:bottom w:w="0" w:type="dxa"/>
-              <w:left w:w="0" w:type="dxa"/>
-              <w:right w:w="0" w:type="dxa"/>
-            </w:tcMar>
-            <w:vAlign w:val="center"/>
-          </w:tcPr>
-          <w:p>
-            <w:pPr>
-              <w:keepNext/>
-              <w:jc w:val="right"/>
-              <w:spacing w:after="60" w:before="60" w:line="240"/>
-              <w:ind w:firstLine="0" w:left="0" w:right="0"/>
-            </w:pPr>
-            <w:r xmlns:w="http://schemas.openxmlformats.org/wordprocessingml/2006/main" xmlns:wp="http://schemas.openxmlformats.org/drawingml/2006/wordprocessingDrawing" xmlns:r="http://schemas.openxmlformats.org/officeDocument/2006/relationships" xmlns:w14="http://schemas.microsoft.com/office/word/2010/wordml">
-              <w:rPr>
-                <w:rFonts w:ascii="Times New Roman" w:hAnsi="DejaVu Sans" w:eastAsia="DejaVu Sans" w:cs="DejaVu Sans"/>
-                <w:sz w:val="20"/>
-                <w:szCs w:val="20"/>
-                <w:color w:val="000000"/>
-              </w:rPr>
-              <w:t xml:space="preserve">14.01</w:t>
-            </w:r>
-          </w:p>
-        </w:tc>
-        <w:tc>
-          <w:tcPr>
-            <w:tcBorders/>
-            <w:shd w:val="clear" w:color="auto" w:fill="FFFFFF"/>
-            <w:tcMar>
-              <w:top w:w="0" w:type="dxa"/>
-              <w:bottom w:w="0" w:type="dxa"/>
-              <w:left w:w="0" w:type="dxa"/>
-              <w:right w:w="0" w:type="dxa"/>
-            </w:tcMar>
-            <w:vAlign w:val="center"/>
-          </w:tcPr>
-          <w:p>
-            <w:pPr>
-              <w:keepNext/>
-              <w:jc w:val="right"/>
-              <w:spacing w:after="60" w:before="60" w:line="240"/>
-              <w:ind w:firstLine="0" w:left="0" w:right="0"/>
-            </w:pPr>
-            <w:r xmlns:w="http://schemas.openxmlformats.org/wordprocessingml/2006/main" xmlns:wp="http://schemas.openxmlformats.org/drawingml/2006/wordprocessingDrawing" xmlns:r="http://schemas.openxmlformats.org/officeDocument/2006/relationships" xmlns:w14="http://schemas.microsoft.com/office/word/2010/wordml">
-              <w:rPr>
-                <w:rFonts w:ascii="Times New Roman" w:hAnsi="DejaVu Sans" w:eastAsia="DejaVu Sans" w:cs="DejaVu Sans"/>
-                <w:sz w:val="20"/>
-                <w:szCs w:val="20"/>
-                <w:color w:val="000000"/>
-              </w:rPr>
-              <w:t xml:space="preserve">3</w:t>
+              <w:t xml:space="preserve">174</w:t>
+            </w:r>
+          </w:p>
+        </w:tc>
+        <w:tc>
+          <w:tcPr>
+            <w:tcBorders/>
+            <w:shd w:val="clear" w:color="auto" w:fill="FFFFFF"/>
+            <w:tcMar>
+              <w:top w:w="0" w:type="dxa"/>
+              <w:bottom w:w="0" w:type="dxa"/>
+              <w:left w:w="0" w:type="dxa"/>
+              <w:right w:w="0" w:type="dxa"/>
+            </w:tcMar>
+            <w:vAlign w:val="center"/>
+          </w:tcPr>
+          <w:p>
+            <w:pPr>
+              <w:keepNext/>
+              <w:jc w:val="right"/>
+              <w:spacing w:after="60" w:before="60" w:line="240"/>
+              <w:ind w:firstLine="0" w:left="0" w:right="0"/>
+            </w:pPr>
+            <w:r xmlns:w="http://schemas.openxmlformats.org/wordprocessingml/2006/main" xmlns:wp="http://schemas.openxmlformats.org/drawingml/2006/wordprocessingDrawing" xmlns:r="http://schemas.openxmlformats.org/officeDocument/2006/relationships" xmlns:w14="http://schemas.microsoft.com/office/word/2010/wordml">
+              <w:rPr>
+                <w:rFonts w:ascii="Times New Roman" w:hAnsi="DejaVu Sans" w:eastAsia="DejaVu Sans" w:cs="DejaVu Sans"/>
+                <w:sz w:val="20"/>
+                <w:szCs w:val="20"/>
+                <w:color w:val="000000"/>
+              </w:rPr>
+              <w:t xml:space="preserve">14.08</w:t>
+            </w:r>
+          </w:p>
+        </w:tc>
+        <w:tc>
+          <w:tcPr>
+            <w:tcBorders/>
+            <w:shd w:val="clear" w:color="auto" w:fill="FFFFFF"/>
+            <w:tcMar>
+              <w:top w:w="0" w:type="dxa"/>
+              <w:bottom w:w="0" w:type="dxa"/>
+              <w:left w:w="0" w:type="dxa"/>
+              <w:right w:w="0" w:type="dxa"/>
+            </w:tcMar>
+            <w:vAlign w:val="center"/>
+          </w:tcPr>
+          <w:p>
+            <w:pPr>
+              <w:keepNext/>
+              <w:jc w:val="right"/>
+              <w:spacing w:after="60" w:before="60" w:line="240"/>
+              <w:ind w:firstLine="0" w:left="0" w:right="0"/>
+            </w:pPr>
+            <w:r xmlns:w="http://schemas.openxmlformats.org/wordprocessingml/2006/main" xmlns:wp="http://schemas.openxmlformats.org/drawingml/2006/wordprocessingDrawing" xmlns:r="http://schemas.openxmlformats.org/officeDocument/2006/relationships" xmlns:w14="http://schemas.microsoft.com/office/word/2010/wordml">
+              <w:rPr>
+                <w:rFonts w:ascii="Times New Roman" w:hAnsi="DejaVu Sans" w:eastAsia="DejaVu Sans" w:cs="DejaVu Sans"/>
+                <w:sz w:val="20"/>
+                <w:szCs w:val="20"/>
+                <w:color w:val="000000"/>
+              </w:rPr>
+              <w:t xml:space="preserve">2</w:t>
             </w:r>
           </w:p>
         </w:tc>
@@ -3094,67 +3094,67 @@
                 <w:szCs w:val="20"/>
                 <w:color w:val="000000"/>
               </w:rPr>
-              <w:t xml:space="preserve">833</w:t>
-            </w:r>
-          </w:p>
-        </w:tc>
-        <w:tc>
-          <w:tcPr>
-            <w:tcBorders/>
-            <w:shd w:val="clear" w:color="auto" w:fill="FFFFFF"/>
-            <w:tcMar>
-              <w:top w:w="0" w:type="dxa"/>
-              <w:bottom w:w="0" w:type="dxa"/>
-              <w:left w:w="0" w:type="dxa"/>
-              <w:right w:w="0" w:type="dxa"/>
-            </w:tcMar>
-            <w:vAlign w:val="center"/>
-          </w:tcPr>
-          <w:p>
-            <w:pPr>
-              <w:keepNext/>
-              <w:jc w:val="right"/>
-              <w:spacing w:after="60" w:before="60" w:line="240"/>
-              <w:ind w:firstLine="0" w:left="0" w:right="0"/>
-            </w:pPr>
-            <w:r xmlns:w="http://schemas.openxmlformats.org/wordprocessingml/2006/main" xmlns:wp="http://schemas.openxmlformats.org/drawingml/2006/wordprocessingDrawing" xmlns:r="http://schemas.openxmlformats.org/officeDocument/2006/relationships" xmlns:w14="http://schemas.microsoft.com/office/word/2010/wordml">
-              <w:rPr>
-                <w:rFonts w:ascii="Times New Roman" w:hAnsi="DejaVu Sans" w:eastAsia="DejaVu Sans" w:cs="DejaVu Sans"/>
-                <w:sz w:val="20"/>
-                <w:szCs w:val="20"/>
-                <w:color w:val="000000"/>
-              </w:rPr>
-              <w:t xml:space="preserve">66.69</w:t>
-            </w:r>
-          </w:p>
-        </w:tc>
-        <w:tc>
-          <w:tcPr>
-            <w:tcBorders/>
-            <w:shd w:val="clear" w:color="auto" w:fill="FFFFFF"/>
-            <w:tcMar>
-              <w:top w:w="0" w:type="dxa"/>
-              <w:bottom w:w="0" w:type="dxa"/>
-              <w:left w:w="0" w:type="dxa"/>
-              <w:right w:w="0" w:type="dxa"/>
-            </w:tcMar>
-            <w:vAlign w:val="center"/>
-          </w:tcPr>
-          <w:p>
-            <w:pPr>
-              <w:keepNext/>
-              <w:jc w:val="right"/>
-              <w:spacing w:after="60" w:before="60" w:line="240"/>
-              <w:ind w:firstLine="0" w:left="0" w:right="0"/>
-            </w:pPr>
-            <w:r xmlns:w="http://schemas.openxmlformats.org/wordprocessingml/2006/main" xmlns:wp="http://schemas.openxmlformats.org/drawingml/2006/wordprocessingDrawing" xmlns:r="http://schemas.openxmlformats.org/officeDocument/2006/relationships" xmlns:w14="http://schemas.microsoft.com/office/word/2010/wordml">
-              <w:rPr>
-                <w:rFonts w:ascii="Times New Roman" w:hAnsi="DejaVu Sans" w:eastAsia="DejaVu Sans" w:cs="DejaVu Sans"/>
-                <w:sz w:val="20"/>
-                <w:szCs w:val="20"/>
-                <w:color w:val="000000"/>
-              </w:rPr>
-              <w:t xml:space="preserve">45</w:t>
+              <w:t xml:space="preserve">827</w:t>
+            </w:r>
+          </w:p>
+        </w:tc>
+        <w:tc>
+          <w:tcPr>
+            <w:tcBorders/>
+            <w:shd w:val="clear" w:color="auto" w:fill="FFFFFF"/>
+            <w:tcMar>
+              <w:top w:w="0" w:type="dxa"/>
+              <w:bottom w:w="0" w:type="dxa"/>
+              <w:left w:w="0" w:type="dxa"/>
+              <w:right w:w="0" w:type="dxa"/>
+            </w:tcMar>
+            <w:vAlign w:val="center"/>
+          </w:tcPr>
+          <w:p>
+            <w:pPr>
+              <w:keepNext/>
+              <w:jc w:val="right"/>
+              <w:spacing w:after="60" w:before="60" w:line="240"/>
+              <w:ind w:firstLine="0" w:left="0" w:right="0"/>
+            </w:pPr>
+            <w:r xmlns:w="http://schemas.openxmlformats.org/wordprocessingml/2006/main" xmlns:wp="http://schemas.openxmlformats.org/drawingml/2006/wordprocessingDrawing" xmlns:r="http://schemas.openxmlformats.org/officeDocument/2006/relationships" xmlns:w14="http://schemas.microsoft.com/office/word/2010/wordml">
+              <w:rPr>
+                <w:rFonts w:ascii="Times New Roman" w:hAnsi="DejaVu Sans" w:eastAsia="DejaVu Sans" w:cs="DejaVu Sans"/>
+                <w:sz w:val="20"/>
+                <w:szCs w:val="20"/>
+                <w:color w:val="000000"/>
+              </w:rPr>
+              <w:t xml:space="preserve">66.91</w:t>
+            </w:r>
+          </w:p>
+        </w:tc>
+        <w:tc>
+          <w:tcPr>
+            <w:tcBorders/>
+            <w:shd w:val="clear" w:color="auto" w:fill="FFFFFF"/>
+            <w:tcMar>
+              <w:top w:w="0" w:type="dxa"/>
+              <w:bottom w:w="0" w:type="dxa"/>
+              <w:left w:w="0" w:type="dxa"/>
+              <w:right w:w="0" w:type="dxa"/>
+            </w:tcMar>
+            <w:vAlign w:val="center"/>
+          </w:tcPr>
+          <w:p>
+            <w:pPr>
+              <w:keepNext/>
+              <w:jc w:val="right"/>
+              <w:spacing w:after="60" w:before="60" w:line="240"/>
+              <w:ind w:firstLine="0" w:left="0" w:right="0"/>
+            </w:pPr>
+            <w:r xmlns:w="http://schemas.openxmlformats.org/wordprocessingml/2006/main" xmlns:wp="http://schemas.openxmlformats.org/drawingml/2006/wordprocessingDrawing" xmlns:r="http://schemas.openxmlformats.org/officeDocument/2006/relationships" xmlns:w14="http://schemas.microsoft.com/office/word/2010/wordml">
+              <w:rPr>
+                <w:rFonts w:ascii="Times New Roman" w:hAnsi="DejaVu Sans" w:eastAsia="DejaVu Sans" w:cs="DejaVu Sans"/>
+                <w:sz w:val="20"/>
+                <w:szCs w:val="20"/>
+                <w:color w:val="000000"/>
+              </w:rPr>
+              <w:t xml:space="preserve">44</w:t>
             </w:r>
           </w:p>
         </w:tc>
@@ -3280,37 +3280,37 @@
                 <w:szCs w:val="20"/>
                 <w:color w:val="000000"/>
               </w:rPr>
-              <w:t xml:space="preserve">294</w:t>
-            </w:r>
-          </w:p>
-        </w:tc>
-        <w:tc>
-          <w:tcPr>
-            <w:tcBorders/>
-            <w:shd w:val="clear" w:color="auto" w:fill="FFFFFF"/>
-            <w:tcMar>
-              <w:top w:w="0" w:type="dxa"/>
-              <w:bottom w:w="0" w:type="dxa"/>
-              <w:left w:w="0" w:type="dxa"/>
-              <w:right w:w="0" w:type="dxa"/>
-            </w:tcMar>
-            <w:vAlign w:val="center"/>
-          </w:tcPr>
-          <w:p>
-            <w:pPr>
-              <w:keepNext/>
-              <w:jc w:val="right"/>
-              <w:spacing w:after="60" w:before="60" w:line="240"/>
-              <w:ind w:firstLine="0" w:left="0" w:right="0"/>
-            </w:pPr>
-            <w:r xmlns:w="http://schemas.openxmlformats.org/wordprocessingml/2006/main" xmlns:wp="http://schemas.openxmlformats.org/drawingml/2006/wordprocessingDrawing" xmlns:r="http://schemas.openxmlformats.org/officeDocument/2006/relationships" xmlns:w14="http://schemas.microsoft.com/office/word/2010/wordml">
-              <w:rPr>
-                <w:rFonts w:ascii="Times New Roman" w:hAnsi="DejaVu Sans" w:eastAsia="DejaVu Sans" w:cs="DejaVu Sans"/>
-                <w:sz w:val="20"/>
-                <w:szCs w:val="20"/>
-                <w:color w:val="000000"/>
-              </w:rPr>
-              <w:t xml:space="preserve">23.54</w:t>
+              <w:t xml:space="preserve">293</w:t>
+            </w:r>
+          </w:p>
+        </w:tc>
+        <w:tc>
+          <w:tcPr>
+            <w:tcBorders/>
+            <w:shd w:val="clear" w:color="auto" w:fill="FFFFFF"/>
+            <w:tcMar>
+              <w:top w:w="0" w:type="dxa"/>
+              <w:bottom w:w="0" w:type="dxa"/>
+              <w:left w:w="0" w:type="dxa"/>
+              <w:right w:w="0" w:type="dxa"/>
+            </w:tcMar>
+            <w:vAlign w:val="center"/>
+          </w:tcPr>
+          <w:p>
+            <w:pPr>
+              <w:keepNext/>
+              <w:jc w:val="right"/>
+              <w:spacing w:after="60" w:before="60" w:line="240"/>
+              <w:ind w:firstLine="0" w:left="0" w:right="0"/>
+            </w:pPr>
+            <w:r xmlns:w="http://schemas.openxmlformats.org/wordprocessingml/2006/main" xmlns:wp="http://schemas.openxmlformats.org/drawingml/2006/wordprocessingDrawing" xmlns:r="http://schemas.openxmlformats.org/officeDocument/2006/relationships" xmlns:w14="http://schemas.microsoft.com/office/word/2010/wordml">
+              <w:rPr>
+                <w:rFonts w:ascii="Times New Roman" w:hAnsi="DejaVu Sans" w:eastAsia="DejaVu Sans" w:cs="DejaVu Sans"/>
+                <w:sz w:val="20"/>
+                <w:szCs w:val="20"/>
+                <w:color w:val="000000"/>
+              </w:rPr>
+              <w:t xml:space="preserve">23.71</w:t>
             </w:r>
           </w:p>
         </w:tc>
@@ -3496,7 +3496,7 @@
                 <w:szCs w:val="20"/>
                 <w:color w:val="000000"/>
               </w:rPr>
-              <w:t xml:space="preserve">10.01</w:t>
+              <w:t xml:space="preserve">10.11</w:t>
             </w:r>
           </w:p>
         </w:tc>
@@ -3652,37 +3652,37 @@
                 <w:szCs w:val="20"/>
                 <w:color w:val="000000"/>
               </w:rPr>
-              <w:t xml:space="preserve">341</w:t>
-            </w:r>
-          </w:p>
-        </w:tc>
-        <w:tc>
-          <w:tcPr>
-            <w:tcBorders/>
-            <w:shd w:val="clear" w:color="auto" w:fill="FFFFFF"/>
-            <w:tcMar>
-              <w:top w:w="0" w:type="dxa"/>
-              <w:bottom w:w="0" w:type="dxa"/>
-              <w:left w:w="0" w:type="dxa"/>
-              <w:right w:w="0" w:type="dxa"/>
-            </w:tcMar>
-            <w:vAlign w:val="center"/>
-          </w:tcPr>
-          <w:p>
-            <w:pPr>
-              <w:keepNext/>
-              <w:jc w:val="right"/>
-              <w:spacing w:after="60" w:before="60" w:line="240"/>
-              <w:ind w:firstLine="0" w:left="0" w:right="0"/>
-            </w:pPr>
-            <w:r xmlns:w="http://schemas.openxmlformats.org/wordprocessingml/2006/main" xmlns:wp="http://schemas.openxmlformats.org/drawingml/2006/wordprocessingDrawing" xmlns:r="http://schemas.openxmlformats.org/officeDocument/2006/relationships" xmlns:w14="http://schemas.microsoft.com/office/word/2010/wordml">
-              <w:rPr>
-                <w:rFonts w:ascii="Times New Roman" w:hAnsi="DejaVu Sans" w:eastAsia="DejaVu Sans" w:cs="DejaVu Sans"/>
-                <w:sz w:val="20"/>
-                <w:szCs w:val="20"/>
-                <w:color w:val="000000"/>
-              </w:rPr>
-              <w:t xml:space="preserve">27.30</w:t>
+              <w:t xml:space="preserve">340</w:t>
+            </w:r>
+          </w:p>
+        </w:tc>
+        <w:tc>
+          <w:tcPr>
+            <w:tcBorders/>
+            <w:shd w:val="clear" w:color="auto" w:fill="FFFFFF"/>
+            <w:tcMar>
+              <w:top w:w="0" w:type="dxa"/>
+              <w:bottom w:w="0" w:type="dxa"/>
+              <w:left w:w="0" w:type="dxa"/>
+              <w:right w:w="0" w:type="dxa"/>
+            </w:tcMar>
+            <w:vAlign w:val="center"/>
+          </w:tcPr>
+          <w:p>
+            <w:pPr>
+              <w:keepNext/>
+              <w:jc w:val="right"/>
+              <w:spacing w:after="60" w:before="60" w:line="240"/>
+              <w:ind w:firstLine="0" w:left="0" w:right="0"/>
+            </w:pPr>
+            <w:r xmlns:w="http://schemas.openxmlformats.org/wordprocessingml/2006/main" xmlns:wp="http://schemas.openxmlformats.org/drawingml/2006/wordprocessingDrawing" xmlns:r="http://schemas.openxmlformats.org/officeDocument/2006/relationships" xmlns:w14="http://schemas.microsoft.com/office/word/2010/wordml">
+              <w:rPr>
+                <w:rFonts w:ascii="Times New Roman" w:hAnsi="DejaVu Sans" w:eastAsia="DejaVu Sans" w:cs="DejaVu Sans"/>
+                <w:sz w:val="20"/>
+                <w:szCs w:val="20"/>
+                <w:color w:val="000000"/>
+              </w:rPr>
+              <w:t xml:space="preserve">27.51</w:t>
             </w:r>
           </w:p>
         </w:tc>
@@ -3868,7 +3868,7 @@
                 <w:szCs w:val="20"/>
                 <w:color w:val="000000"/>
               </w:rPr>
-              <w:t xml:space="preserve">13.93</w:t>
+              <w:t xml:space="preserve">14.08</w:t>
             </w:r>
           </w:p>
         </w:tc>
@@ -4024,37 +4024,37 @@
                 <w:szCs w:val="20"/>
                 <w:color w:val="000000"/>
               </w:rPr>
-              <w:t xml:space="preserve">339</w:t>
-            </w:r>
-          </w:p>
-        </w:tc>
-        <w:tc>
-          <w:tcPr>
-            <w:tcBorders/>
-            <w:shd w:val="clear" w:color="auto" w:fill="FFFFFF"/>
-            <w:tcMar>
-              <w:top w:w="0" w:type="dxa"/>
-              <w:bottom w:w="0" w:type="dxa"/>
-              <w:left w:w="0" w:type="dxa"/>
-              <w:right w:w="0" w:type="dxa"/>
-            </w:tcMar>
-            <w:vAlign w:val="center"/>
-          </w:tcPr>
-          <w:p>
-            <w:pPr>
-              <w:keepNext/>
-              <w:jc w:val="right"/>
-              <w:spacing w:after="60" w:before="60" w:line="240"/>
-              <w:ind w:firstLine="0" w:left="0" w:right="0"/>
-            </w:pPr>
-            <w:r xmlns:w="http://schemas.openxmlformats.org/wordprocessingml/2006/main" xmlns:wp="http://schemas.openxmlformats.org/drawingml/2006/wordprocessingDrawing" xmlns:r="http://schemas.openxmlformats.org/officeDocument/2006/relationships" xmlns:w14="http://schemas.microsoft.com/office/word/2010/wordml">
-              <w:rPr>
-                <w:rFonts w:ascii="Times New Roman" w:hAnsi="DejaVu Sans" w:eastAsia="DejaVu Sans" w:cs="DejaVu Sans"/>
-                <w:sz w:val="20"/>
-                <w:szCs w:val="20"/>
-                <w:color w:val="000000"/>
-              </w:rPr>
-              <w:t xml:space="preserve">27.14</w:t>
+              <w:t xml:space="preserve">338</w:t>
+            </w:r>
+          </w:p>
+        </w:tc>
+        <w:tc>
+          <w:tcPr>
+            <w:tcBorders/>
+            <w:shd w:val="clear" w:color="auto" w:fill="FFFFFF"/>
+            <w:tcMar>
+              <w:top w:w="0" w:type="dxa"/>
+              <w:bottom w:w="0" w:type="dxa"/>
+              <w:left w:w="0" w:type="dxa"/>
+              <w:right w:w="0" w:type="dxa"/>
+            </w:tcMar>
+            <w:vAlign w:val="center"/>
+          </w:tcPr>
+          <w:p>
+            <w:pPr>
+              <w:keepNext/>
+              <w:jc w:val="right"/>
+              <w:spacing w:after="60" w:before="60" w:line="240"/>
+              <w:ind w:firstLine="0" w:left="0" w:right="0"/>
+            </w:pPr>
+            <w:r xmlns:w="http://schemas.openxmlformats.org/wordprocessingml/2006/main" xmlns:wp="http://schemas.openxmlformats.org/drawingml/2006/wordprocessingDrawing" xmlns:r="http://schemas.openxmlformats.org/officeDocument/2006/relationships" xmlns:w14="http://schemas.microsoft.com/office/word/2010/wordml">
+              <w:rPr>
+                <w:rFonts w:ascii="Times New Roman" w:hAnsi="DejaVu Sans" w:eastAsia="DejaVu Sans" w:cs="DejaVu Sans"/>
+                <w:sz w:val="20"/>
+                <w:szCs w:val="20"/>
+                <w:color w:val="000000"/>
+              </w:rPr>
+              <w:t xml:space="preserve">27.35</w:t>
             </w:r>
           </w:p>
         </w:tc>
@@ -4210,37 +4210,37 @@
                 <w:szCs w:val="20"/>
                 <w:color w:val="000000"/>
               </w:rPr>
-              <w:t xml:space="preserve">479</w:t>
-            </w:r>
-          </w:p>
-        </w:tc>
-        <w:tc>
-          <w:tcPr>
-            <w:tcBorders/>
-            <w:shd w:val="clear" w:color="auto" w:fill="FFFFFF"/>
-            <w:tcMar>
-              <w:top w:w="0" w:type="dxa"/>
-              <w:bottom w:w="0" w:type="dxa"/>
-              <w:left w:w="0" w:type="dxa"/>
-              <w:right w:w="0" w:type="dxa"/>
-            </w:tcMar>
-            <w:vAlign w:val="center"/>
-          </w:tcPr>
-          <w:p>
-            <w:pPr>
-              <w:keepNext/>
-              <w:jc w:val="right"/>
-              <w:spacing w:after="60" w:before="60" w:line="240"/>
-              <w:ind w:firstLine="0" w:left="0" w:right="0"/>
-            </w:pPr>
-            <w:r xmlns:w="http://schemas.openxmlformats.org/wordprocessingml/2006/main" xmlns:wp="http://schemas.openxmlformats.org/drawingml/2006/wordprocessingDrawing" xmlns:r="http://schemas.openxmlformats.org/officeDocument/2006/relationships" xmlns:w14="http://schemas.microsoft.com/office/word/2010/wordml">
-              <w:rPr>
-                <w:rFonts w:ascii="Times New Roman" w:hAnsi="DejaVu Sans" w:eastAsia="DejaVu Sans" w:cs="DejaVu Sans"/>
-                <w:sz w:val="20"/>
-                <w:szCs w:val="20"/>
-                <w:color w:val="000000"/>
-              </w:rPr>
-              <w:t xml:space="preserve">38.35</w:t>
+              <w:t xml:space="preserve">478</w:t>
+            </w:r>
+          </w:p>
+        </w:tc>
+        <w:tc>
+          <w:tcPr>
+            <w:tcBorders/>
+            <w:shd w:val="clear" w:color="auto" w:fill="FFFFFF"/>
+            <w:tcMar>
+              <w:top w:w="0" w:type="dxa"/>
+              <w:bottom w:w="0" w:type="dxa"/>
+              <w:left w:w="0" w:type="dxa"/>
+              <w:right w:w="0" w:type="dxa"/>
+            </w:tcMar>
+            <w:vAlign w:val="center"/>
+          </w:tcPr>
+          <w:p>
+            <w:pPr>
+              <w:keepNext/>
+              <w:jc w:val="right"/>
+              <w:spacing w:after="60" w:before="60" w:line="240"/>
+              <w:ind w:firstLine="0" w:left="0" w:right="0"/>
+            </w:pPr>
+            <w:r xmlns:w="http://schemas.openxmlformats.org/wordprocessingml/2006/main" xmlns:wp="http://schemas.openxmlformats.org/drawingml/2006/wordprocessingDrawing" xmlns:r="http://schemas.openxmlformats.org/officeDocument/2006/relationships" xmlns:w14="http://schemas.microsoft.com/office/word/2010/wordml">
+              <w:rPr>
+                <w:rFonts w:ascii="Times New Roman" w:hAnsi="DejaVu Sans" w:eastAsia="DejaVu Sans" w:cs="DejaVu Sans"/>
+                <w:sz w:val="20"/>
+                <w:szCs w:val="20"/>
+                <w:color w:val="000000"/>
+              </w:rPr>
+              <w:t xml:space="preserve">38.67</w:t>
             </w:r>
           </w:p>
         </w:tc>
@@ -4426,7 +4426,7 @@
                 <w:szCs w:val="20"/>
                 <w:color w:val="000000"/>
               </w:rPr>
-              <w:t xml:space="preserve">2.80</w:t>
+              <w:t xml:space="preserve">2.83</w:t>
             </w:r>
           </w:p>
         </w:tc>
@@ -4582,37 +4582,37 @@
                 <w:szCs w:val="20"/>
                 <w:color w:val="000000"/>
               </w:rPr>
-              <w:t xml:space="preserve">613</w:t>
-            </w:r>
-          </w:p>
-        </w:tc>
-        <w:tc>
-          <w:tcPr>
-            <w:tcBorders/>
-            <w:shd w:val="clear" w:color="auto" w:fill="FFFFFF"/>
-            <w:tcMar>
-              <w:top w:w="0" w:type="dxa"/>
-              <w:bottom w:w="0" w:type="dxa"/>
-              <w:left w:w="0" w:type="dxa"/>
-              <w:right w:w="0" w:type="dxa"/>
-            </w:tcMar>
-            <w:vAlign w:val="center"/>
-          </w:tcPr>
-          <w:p>
-            <w:pPr>
-              <w:keepNext/>
-              <w:jc w:val="right"/>
-              <w:spacing w:after="60" w:before="60" w:line="240"/>
-              <w:ind w:firstLine="0" w:left="0" w:right="0"/>
-            </w:pPr>
-            <w:r xmlns:w="http://schemas.openxmlformats.org/wordprocessingml/2006/main" xmlns:wp="http://schemas.openxmlformats.org/drawingml/2006/wordprocessingDrawing" xmlns:r="http://schemas.openxmlformats.org/officeDocument/2006/relationships" xmlns:w14="http://schemas.microsoft.com/office/word/2010/wordml">
-              <w:rPr>
-                <w:rFonts w:ascii="Times New Roman" w:hAnsi="DejaVu Sans" w:eastAsia="DejaVu Sans" w:cs="DejaVu Sans"/>
-                <w:sz w:val="20"/>
-                <w:szCs w:val="20"/>
-                <w:color w:val="000000"/>
-              </w:rPr>
-              <w:t xml:space="preserve">49.08</w:t>
+              <w:t xml:space="preserve">609</w:t>
+            </w:r>
+          </w:p>
+        </w:tc>
+        <w:tc>
+          <w:tcPr>
+            <w:tcBorders/>
+            <w:shd w:val="clear" w:color="auto" w:fill="FFFFFF"/>
+            <w:tcMar>
+              <w:top w:w="0" w:type="dxa"/>
+              <w:bottom w:w="0" w:type="dxa"/>
+              <w:left w:w="0" w:type="dxa"/>
+              <w:right w:w="0" w:type="dxa"/>
+            </w:tcMar>
+            <w:vAlign w:val="center"/>
+          </w:tcPr>
+          <w:p>
+            <w:pPr>
+              <w:keepNext/>
+              <w:jc w:val="right"/>
+              <w:spacing w:after="60" w:before="60" w:line="240"/>
+              <w:ind w:firstLine="0" w:left="0" w:right="0"/>
+            </w:pPr>
+            <w:r xmlns:w="http://schemas.openxmlformats.org/wordprocessingml/2006/main" xmlns:wp="http://schemas.openxmlformats.org/drawingml/2006/wordprocessingDrawing" xmlns:r="http://schemas.openxmlformats.org/officeDocument/2006/relationships" xmlns:w14="http://schemas.microsoft.com/office/word/2010/wordml">
+              <w:rPr>
+                <w:rFonts w:ascii="Times New Roman" w:hAnsi="DejaVu Sans" w:eastAsia="DejaVu Sans" w:cs="DejaVu Sans"/>
+                <w:sz w:val="20"/>
+                <w:szCs w:val="20"/>
+                <w:color w:val="000000"/>
+              </w:rPr>
+              <w:t xml:space="preserve">49.27</w:t>
             </w:r>
           </w:p>
         </w:tc>
@@ -4798,7 +4798,7 @@
                 <w:szCs w:val="20"/>
                 <w:color w:val="000000"/>
               </w:rPr>
-              <w:t xml:space="preserve">24.98</w:t>
+              <w:t xml:space="preserve">25.24</w:t>
             </w:r>
           </w:p>
         </w:tc>
@@ -4984,7 +4984,7 @@
                 <w:szCs w:val="20"/>
                 <w:color w:val="000000"/>
               </w:rPr>
-              <w:t xml:space="preserve">24.50</w:t>
+              <w:t xml:space="preserve">24.76</w:t>
             </w:r>
           </w:p>
         </w:tc>
@@ -5140,37 +5140,37 @@
                 <w:szCs w:val="20"/>
                 <w:color w:val="000000"/>
               </w:rPr>
-              <w:t xml:space="preserve">482</w:t>
-            </w:r>
-          </w:p>
-        </w:tc>
-        <w:tc>
-          <w:tcPr>
-            <w:tcBorders/>
-            <w:shd w:val="clear" w:color="auto" w:fill="FFFFFF"/>
-            <w:tcMar>
-              <w:top w:w="0" w:type="dxa"/>
-              <w:bottom w:w="0" w:type="dxa"/>
-              <w:left w:w="0" w:type="dxa"/>
-              <w:right w:w="0" w:type="dxa"/>
-            </w:tcMar>
-            <w:vAlign w:val="center"/>
-          </w:tcPr>
-          <w:p>
-            <w:pPr>
-              <w:keepNext/>
-              <w:jc w:val="right"/>
-              <w:spacing w:after="60" w:before="60" w:line="240"/>
-              <w:ind w:firstLine="0" w:left="0" w:right="0"/>
-            </w:pPr>
-            <w:r xmlns:w="http://schemas.openxmlformats.org/wordprocessingml/2006/main" xmlns:wp="http://schemas.openxmlformats.org/drawingml/2006/wordprocessingDrawing" xmlns:r="http://schemas.openxmlformats.org/officeDocument/2006/relationships" xmlns:w14="http://schemas.microsoft.com/office/word/2010/wordml">
-              <w:rPr>
-                <w:rFonts w:ascii="Times New Roman" w:hAnsi="DejaVu Sans" w:eastAsia="DejaVu Sans" w:cs="DejaVu Sans"/>
-                <w:sz w:val="20"/>
-                <w:szCs w:val="20"/>
-                <w:color w:val="000000"/>
-              </w:rPr>
-              <w:t xml:space="preserve">38.59</w:t>
+              <w:t xml:space="preserve">481</w:t>
+            </w:r>
+          </w:p>
+        </w:tc>
+        <w:tc>
+          <w:tcPr>
+            <w:tcBorders/>
+            <w:shd w:val="clear" w:color="auto" w:fill="FFFFFF"/>
+            <w:tcMar>
+              <w:top w:w="0" w:type="dxa"/>
+              <w:bottom w:w="0" w:type="dxa"/>
+              <w:left w:w="0" w:type="dxa"/>
+              <w:right w:w="0" w:type="dxa"/>
+            </w:tcMar>
+            <w:vAlign w:val="center"/>
+          </w:tcPr>
+          <w:p>
+            <w:pPr>
+              <w:keepNext/>
+              <w:jc w:val="right"/>
+              <w:spacing w:after="60" w:before="60" w:line="240"/>
+              <w:ind w:firstLine="0" w:left="0" w:right="0"/>
+            </w:pPr>
+            <w:r xmlns:w="http://schemas.openxmlformats.org/wordprocessingml/2006/main" xmlns:wp="http://schemas.openxmlformats.org/drawingml/2006/wordprocessingDrawing" xmlns:r="http://schemas.openxmlformats.org/officeDocument/2006/relationships" xmlns:w14="http://schemas.microsoft.com/office/word/2010/wordml">
+              <w:rPr>
+                <w:rFonts w:ascii="Times New Roman" w:hAnsi="DejaVu Sans" w:eastAsia="DejaVu Sans" w:cs="DejaVu Sans"/>
+                <w:sz w:val="20"/>
+                <w:szCs w:val="20"/>
+                <w:color w:val="000000"/>
+              </w:rPr>
+              <w:t xml:space="preserve">38.92</w:t>
             </w:r>
           </w:p>
         </w:tc>
@@ -5356,7 +5356,7 @@
                 <w:szCs w:val="20"/>
                 <w:color w:val="000000"/>
               </w:rPr>
-              <w:t xml:space="preserve">9.29</w:t>
+              <w:t xml:space="preserve">9.39</w:t>
             </w:r>
           </w:p>
         </w:tc>
@@ -5512,37 +5512,37 @@
                 <w:szCs w:val="20"/>
                 <w:color w:val="000000"/>
               </w:rPr>
-              <w:t xml:space="preserve">465</w:t>
-            </w:r>
-          </w:p>
-        </w:tc>
-        <w:tc>
-          <w:tcPr>
-            <w:tcBorders/>
-            <w:shd w:val="clear" w:color="auto" w:fill="FFFFFF"/>
-            <w:tcMar>
-              <w:top w:w="0" w:type="dxa"/>
-              <w:bottom w:w="0" w:type="dxa"/>
-              <w:left w:w="0" w:type="dxa"/>
-              <w:right w:w="0" w:type="dxa"/>
-            </w:tcMar>
-            <w:vAlign w:val="center"/>
-          </w:tcPr>
-          <w:p>
-            <w:pPr>
-              <w:keepNext/>
-              <w:jc w:val="right"/>
-              <w:spacing w:after="60" w:before="60" w:line="240"/>
-              <w:ind w:firstLine="0" w:left="0" w:right="0"/>
-            </w:pPr>
-            <w:r xmlns:w="http://schemas.openxmlformats.org/wordprocessingml/2006/main" xmlns:wp="http://schemas.openxmlformats.org/drawingml/2006/wordprocessingDrawing" xmlns:r="http://schemas.openxmlformats.org/officeDocument/2006/relationships" xmlns:w14="http://schemas.microsoft.com/office/word/2010/wordml">
-              <w:rPr>
-                <w:rFonts w:ascii="Times New Roman" w:hAnsi="DejaVu Sans" w:eastAsia="DejaVu Sans" w:cs="DejaVu Sans"/>
-                <w:sz w:val="20"/>
-                <w:szCs w:val="20"/>
-                <w:color w:val="000000"/>
-              </w:rPr>
-              <w:t xml:space="preserve">37.23</w:t>
+              <w:t xml:space="preserve">463</w:t>
+            </w:r>
+          </w:p>
+        </w:tc>
+        <w:tc>
+          <w:tcPr>
+            <w:tcBorders/>
+            <w:shd w:val="clear" w:color="auto" w:fill="FFFFFF"/>
+            <w:tcMar>
+              <w:top w:w="0" w:type="dxa"/>
+              <w:bottom w:w="0" w:type="dxa"/>
+              <w:left w:w="0" w:type="dxa"/>
+              <w:right w:w="0" w:type="dxa"/>
+            </w:tcMar>
+            <w:vAlign w:val="center"/>
+          </w:tcPr>
+          <w:p>
+            <w:pPr>
+              <w:keepNext/>
+              <w:jc w:val="right"/>
+              <w:spacing w:after="60" w:before="60" w:line="240"/>
+              <w:ind w:firstLine="0" w:left="0" w:right="0"/>
+            </w:pPr>
+            <w:r xmlns:w="http://schemas.openxmlformats.org/wordprocessingml/2006/main" xmlns:wp="http://schemas.openxmlformats.org/drawingml/2006/wordprocessingDrawing" xmlns:r="http://schemas.openxmlformats.org/officeDocument/2006/relationships" xmlns:w14="http://schemas.microsoft.com/office/word/2010/wordml">
+              <w:rPr>
+                <w:rFonts w:ascii="Times New Roman" w:hAnsi="DejaVu Sans" w:eastAsia="DejaVu Sans" w:cs="DejaVu Sans"/>
+                <w:sz w:val="20"/>
+                <w:szCs w:val="20"/>
+                <w:color w:val="000000"/>
+              </w:rPr>
+              <w:t xml:space="preserve">37.46</w:t>
             </w:r>
           </w:p>
         </w:tc>
@@ -5698,37 +5698,37 @@
                 <w:szCs w:val="20"/>
                 <w:color w:val="000000"/>
               </w:rPr>
-              <w:t xml:space="preserve">387</w:t>
-            </w:r>
-          </w:p>
-        </w:tc>
-        <w:tc>
-          <w:tcPr>
-            <w:tcBorders/>
-            <w:shd w:val="clear" w:color="auto" w:fill="FFFFFF"/>
-            <w:tcMar>
-              <w:top w:w="0" w:type="dxa"/>
-              <w:bottom w:w="0" w:type="dxa"/>
-              <w:left w:w="0" w:type="dxa"/>
-              <w:right w:w="0" w:type="dxa"/>
-            </w:tcMar>
-            <w:vAlign w:val="center"/>
-          </w:tcPr>
-          <w:p>
-            <w:pPr>
-              <w:keepNext/>
-              <w:jc w:val="right"/>
-              <w:spacing w:after="60" w:before="60" w:line="240"/>
-              <w:ind w:firstLine="0" w:left="0" w:right="0"/>
-            </w:pPr>
-            <w:r xmlns:w="http://schemas.openxmlformats.org/wordprocessingml/2006/main" xmlns:wp="http://schemas.openxmlformats.org/drawingml/2006/wordprocessingDrawing" xmlns:r="http://schemas.openxmlformats.org/officeDocument/2006/relationships" xmlns:w14="http://schemas.microsoft.com/office/word/2010/wordml">
-              <w:rPr>
-                <w:rFonts w:ascii="Times New Roman" w:hAnsi="DejaVu Sans" w:eastAsia="DejaVu Sans" w:cs="DejaVu Sans"/>
-                <w:sz w:val="20"/>
-                <w:szCs w:val="20"/>
-                <w:color w:val="000000"/>
-              </w:rPr>
-              <w:t xml:space="preserve">30.98</w:t>
+              <w:t xml:space="preserve">385</w:t>
+            </w:r>
+          </w:p>
+        </w:tc>
+        <w:tc>
+          <w:tcPr>
+            <w:tcBorders/>
+            <w:shd w:val="clear" w:color="auto" w:fill="FFFFFF"/>
+            <w:tcMar>
+              <w:top w:w="0" w:type="dxa"/>
+              <w:bottom w:w="0" w:type="dxa"/>
+              <w:left w:w="0" w:type="dxa"/>
+              <w:right w:w="0" w:type="dxa"/>
+            </w:tcMar>
+            <w:vAlign w:val="center"/>
+          </w:tcPr>
+          <w:p>
+            <w:pPr>
+              <w:keepNext/>
+              <w:jc w:val="right"/>
+              <w:spacing w:after="60" w:before="60" w:line="240"/>
+              <w:ind w:firstLine="0" w:left="0" w:right="0"/>
+            </w:pPr>
+            <w:r xmlns:w="http://schemas.openxmlformats.org/wordprocessingml/2006/main" xmlns:wp="http://schemas.openxmlformats.org/drawingml/2006/wordprocessingDrawing" xmlns:r="http://schemas.openxmlformats.org/officeDocument/2006/relationships" xmlns:w14="http://schemas.microsoft.com/office/word/2010/wordml">
+              <w:rPr>
+                <w:rFonts w:ascii="Times New Roman" w:hAnsi="DejaVu Sans" w:eastAsia="DejaVu Sans" w:cs="DejaVu Sans"/>
+                <w:sz w:val="20"/>
+                <w:szCs w:val="20"/>
+                <w:color w:val="000000"/>
+              </w:rPr>
+              <w:t xml:space="preserve">31.15</w:t>
             </w:r>
           </w:p>
         </w:tc>
@@ -5884,37 +5884,37 @@
                 <w:szCs w:val="20"/>
                 <w:color w:val="000000"/>
               </w:rPr>
-              <w:t xml:space="preserve">237</w:t>
-            </w:r>
-          </w:p>
-        </w:tc>
-        <w:tc>
-          <w:tcPr>
-            <w:tcBorders/>
-            <w:shd w:val="clear" w:color="auto" w:fill="FFFFFF"/>
-            <w:tcMar>
-              <w:top w:w="0" w:type="dxa"/>
-              <w:bottom w:w="0" w:type="dxa"/>
-              <w:left w:w="0" w:type="dxa"/>
-              <w:right w:w="0" w:type="dxa"/>
-            </w:tcMar>
-            <w:vAlign w:val="center"/>
-          </w:tcPr>
-          <w:p>
-            <w:pPr>
-              <w:keepNext/>
-              <w:jc w:val="right"/>
-              <w:spacing w:after="60" w:before="60" w:line="240"/>
-              <w:ind w:firstLine="0" w:left="0" w:right="0"/>
-            </w:pPr>
-            <w:r xmlns:w="http://schemas.openxmlformats.org/wordprocessingml/2006/main" xmlns:wp="http://schemas.openxmlformats.org/drawingml/2006/wordprocessingDrawing" xmlns:r="http://schemas.openxmlformats.org/officeDocument/2006/relationships" xmlns:w14="http://schemas.microsoft.com/office/word/2010/wordml">
-              <w:rPr>
-                <w:rFonts w:ascii="Times New Roman" w:hAnsi="DejaVu Sans" w:eastAsia="DejaVu Sans" w:cs="DejaVu Sans"/>
-                <w:sz w:val="20"/>
-                <w:szCs w:val="20"/>
-                <w:color w:val="000000"/>
-              </w:rPr>
-              <w:t xml:space="preserve">18.98</w:t>
+              <w:t xml:space="preserve">236</w:t>
+            </w:r>
+          </w:p>
+        </w:tc>
+        <w:tc>
+          <w:tcPr>
+            <w:tcBorders/>
+            <w:shd w:val="clear" w:color="auto" w:fill="FFFFFF"/>
+            <w:tcMar>
+              <w:top w:w="0" w:type="dxa"/>
+              <w:bottom w:w="0" w:type="dxa"/>
+              <w:left w:w="0" w:type="dxa"/>
+              <w:right w:w="0" w:type="dxa"/>
+            </w:tcMar>
+            <w:vAlign w:val="center"/>
+          </w:tcPr>
+          <w:p>
+            <w:pPr>
+              <w:keepNext/>
+              <w:jc w:val="right"/>
+              <w:spacing w:after="60" w:before="60" w:line="240"/>
+              <w:ind w:firstLine="0" w:left="0" w:right="0"/>
+            </w:pPr>
+            <w:r xmlns:w="http://schemas.openxmlformats.org/wordprocessingml/2006/main" xmlns:wp="http://schemas.openxmlformats.org/drawingml/2006/wordprocessingDrawing" xmlns:r="http://schemas.openxmlformats.org/officeDocument/2006/relationships" xmlns:w14="http://schemas.microsoft.com/office/word/2010/wordml">
+              <w:rPr>
+                <w:rFonts w:ascii="Times New Roman" w:hAnsi="DejaVu Sans" w:eastAsia="DejaVu Sans" w:cs="DejaVu Sans"/>
+                <w:sz w:val="20"/>
+                <w:szCs w:val="20"/>
+                <w:color w:val="000000"/>
+              </w:rPr>
+              <w:t xml:space="preserve">19.09</w:t>
             </w:r>
           </w:p>
         </w:tc>
@@ -6070,67 +6070,67 @@
                 <w:szCs w:val="20"/>
                 <w:color w:val="000000"/>
               </w:rPr>
-              <w:t xml:space="preserve">282</w:t>
-            </w:r>
-          </w:p>
-        </w:tc>
-        <w:tc>
-          <w:tcPr>
-            <w:tcBorders/>
-            <w:shd w:val="clear" w:color="auto" w:fill="FFFFFF"/>
-            <w:tcMar>
-              <w:top w:w="0" w:type="dxa"/>
-              <w:bottom w:w="0" w:type="dxa"/>
-              <w:left w:w="0" w:type="dxa"/>
-              <w:right w:w="0" w:type="dxa"/>
-            </w:tcMar>
-            <w:vAlign w:val="center"/>
-          </w:tcPr>
-          <w:p>
-            <w:pPr>
-              <w:keepNext/>
-              <w:jc w:val="right"/>
-              <w:spacing w:after="60" w:before="60" w:line="240"/>
-              <w:ind w:firstLine="0" w:left="0" w:right="0"/>
-            </w:pPr>
-            <w:r xmlns:w="http://schemas.openxmlformats.org/wordprocessingml/2006/main" xmlns:wp="http://schemas.openxmlformats.org/drawingml/2006/wordprocessingDrawing" xmlns:r="http://schemas.openxmlformats.org/officeDocument/2006/relationships" xmlns:w14="http://schemas.microsoft.com/office/word/2010/wordml">
-              <w:rPr>
-                <w:rFonts w:ascii="Times New Roman" w:hAnsi="DejaVu Sans" w:eastAsia="DejaVu Sans" w:cs="DejaVu Sans"/>
-                <w:sz w:val="20"/>
-                <w:szCs w:val="20"/>
-                <w:color w:val="000000"/>
-              </w:rPr>
-              <w:t xml:space="preserve">22.58</w:t>
-            </w:r>
-          </w:p>
-        </w:tc>
-        <w:tc>
-          <w:tcPr>
-            <w:tcBorders/>
-            <w:shd w:val="clear" w:color="auto" w:fill="FFFFFF"/>
-            <w:tcMar>
-              <w:top w:w="0" w:type="dxa"/>
-              <w:bottom w:w="0" w:type="dxa"/>
-              <w:left w:w="0" w:type="dxa"/>
-              <w:right w:w="0" w:type="dxa"/>
-            </w:tcMar>
-            <w:vAlign w:val="center"/>
-          </w:tcPr>
-          <w:p>
-            <w:pPr>
-              <w:keepNext/>
-              <w:jc w:val="right"/>
-              <w:spacing w:after="60" w:before="60" w:line="240"/>
-              <w:ind w:firstLine="0" w:left="0" w:right="0"/>
-            </w:pPr>
-            <w:r xmlns:w="http://schemas.openxmlformats.org/wordprocessingml/2006/main" xmlns:wp="http://schemas.openxmlformats.org/drawingml/2006/wordprocessingDrawing" xmlns:r="http://schemas.openxmlformats.org/officeDocument/2006/relationships" xmlns:w14="http://schemas.microsoft.com/office/word/2010/wordml">
-              <w:rPr>
-                <w:rFonts w:ascii="Times New Roman" w:hAnsi="DejaVu Sans" w:eastAsia="DejaVu Sans" w:cs="DejaVu Sans"/>
-                <w:sz w:val="20"/>
-                <w:szCs w:val="20"/>
-                <w:color w:val="000000"/>
-              </w:rPr>
-              <w:t xml:space="preserve">3</w:t>
+              <w:t xml:space="preserve">279</w:t>
+            </w:r>
+          </w:p>
+        </w:tc>
+        <w:tc>
+          <w:tcPr>
+            <w:tcBorders/>
+            <w:shd w:val="clear" w:color="auto" w:fill="FFFFFF"/>
+            <w:tcMar>
+              <w:top w:w="0" w:type="dxa"/>
+              <w:bottom w:w="0" w:type="dxa"/>
+              <w:left w:w="0" w:type="dxa"/>
+              <w:right w:w="0" w:type="dxa"/>
+            </w:tcMar>
+            <w:vAlign w:val="center"/>
+          </w:tcPr>
+          <w:p>
+            <w:pPr>
+              <w:keepNext/>
+              <w:jc w:val="right"/>
+              <w:spacing w:after="60" w:before="60" w:line="240"/>
+              <w:ind w:firstLine="0" w:left="0" w:right="0"/>
+            </w:pPr>
+            <w:r xmlns:w="http://schemas.openxmlformats.org/wordprocessingml/2006/main" xmlns:wp="http://schemas.openxmlformats.org/drawingml/2006/wordprocessingDrawing" xmlns:r="http://schemas.openxmlformats.org/officeDocument/2006/relationships" xmlns:w14="http://schemas.microsoft.com/office/word/2010/wordml">
+              <w:rPr>
+                <w:rFonts w:ascii="Times New Roman" w:hAnsi="DejaVu Sans" w:eastAsia="DejaVu Sans" w:cs="DejaVu Sans"/>
+                <w:sz w:val="20"/>
+                <w:szCs w:val="20"/>
+                <w:color w:val="000000"/>
+              </w:rPr>
+              <w:t xml:space="preserve">22.57</w:t>
+            </w:r>
+          </w:p>
+        </w:tc>
+        <w:tc>
+          <w:tcPr>
+            <w:tcBorders/>
+            <w:shd w:val="clear" w:color="auto" w:fill="FFFFFF"/>
+            <w:tcMar>
+              <w:top w:w="0" w:type="dxa"/>
+              <w:bottom w:w="0" w:type="dxa"/>
+              <w:left w:w="0" w:type="dxa"/>
+              <w:right w:w="0" w:type="dxa"/>
+            </w:tcMar>
+            <w:vAlign w:val="center"/>
+          </w:tcPr>
+          <w:p>
+            <w:pPr>
+              <w:keepNext/>
+              <w:jc w:val="right"/>
+              <w:spacing w:after="60" w:before="60" w:line="240"/>
+              <w:ind w:firstLine="0" w:left="0" w:right="0"/>
+            </w:pPr>
+            <w:r xmlns:w="http://schemas.openxmlformats.org/wordprocessingml/2006/main" xmlns:wp="http://schemas.openxmlformats.org/drawingml/2006/wordprocessingDrawing" xmlns:r="http://schemas.openxmlformats.org/officeDocument/2006/relationships" xmlns:w14="http://schemas.microsoft.com/office/word/2010/wordml">
+              <w:rPr>
+                <w:rFonts w:ascii="Times New Roman" w:hAnsi="DejaVu Sans" w:eastAsia="DejaVu Sans" w:cs="DejaVu Sans"/>
+                <w:sz w:val="20"/>
+                <w:szCs w:val="20"/>
+                <w:color w:val="000000"/>
+              </w:rPr>
+              <w:t xml:space="preserve">2</w:t>
             </w:r>
           </w:p>
         </w:tc>
@@ -6256,37 +6256,37 @@
                 <w:szCs w:val="20"/>
                 <w:color w:val="000000"/>
               </w:rPr>
-              <w:t xml:space="preserve">488</w:t>
-            </w:r>
-          </w:p>
-        </w:tc>
-        <w:tc>
-          <w:tcPr>
-            <w:tcBorders/>
-            <w:shd w:val="clear" w:color="auto" w:fill="FFFFFF"/>
-            <w:tcMar>
-              <w:top w:w="0" w:type="dxa"/>
-              <w:bottom w:w="0" w:type="dxa"/>
-              <w:left w:w="0" w:type="dxa"/>
-              <w:right w:w="0" w:type="dxa"/>
-            </w:tcMar>
-            <w:vAlign w:val="center"/>
-          </w:tcPr>
-          <w:p>
-            <w:pPr>
-              <w:keepNext/>
-              <w:jc w:val="right"/>
-              <w:spacing w:after="60" w:before="60" w:line="240"/>
-              <w:ind w:firstLine="0" w:left="0" w:right="0"/>
-            </w:pPr>
-            <w:r xmlns:w="http://schemas.openxmlformats.org/wordprocessingml/2006/main" xmlns:wp="http://schemas.openxmlformats.org/drawingml/2006/wordprocessingDrawing" xmlns:r="http://schemas.openxmlformats.org/officeDocument/2006/relationships" xmlns:w14="http://schemas.microsoft.com/office/word/2010/wordml">
-              <w:rPr>
-                <w:rFonts w:ascii="Times New Roman" w:hAnsi="DejaVu Sans" w:eastAsia="DejaVu Sans" w:cs="DejaVu Sans"/>
-                <w:sz w:val="20"/>
-                <w:szCs w:val="20"/>
-                <w:color w:val="000000"/>
-              </w:rPr>
-              <w:t xml:space="preserve">39.07</w:t>
+              <w:t xml:space="preserve">487</w:t>
+            </w:r>
+          </w:p>
+        </w:tc>
+        <w:tc>
+          <w:tcPr>
+            <w:tcBorders/>
+            <w:shd w:val="clear" w:color="auto" w:fill="FFFFFF"/>
+            <w:tcMar>
+              <w:top w:w="0" w:type="dxa"/>
+              <w:bottom w:w="0" w:type="dxa"/>
+              <w:left w:w="0" w:type="dxa"/>
+              <w:right w:w="0" w:type="dxa"/>
+            </w:tcMar>
+            <w:vAlign w:val="center"/>
+          </w:tcPr>
+          <w:p>
+            <w:pPr>
+              <w:keepNext/>
+              <w:jc w:val="right"/>
+              <w:spacing w:after="60" w:before="60" w:line="240"/>
+              <w:ind w:firstLine="0" w:left="0" w:right="0"/>
+            </w:pPr>
+            <w:r xmlns:w="http://schemas.openxmlformats.org/wordprocessingml/2006/main" xmlns:wp="http://schemas.openxmlformats.org/drawingml/2006/wordprocessingDrawing" xmlns:r="http://schemas.openxmlformats.org/officeDocument/2006/relationships" xmlns:w14="http://schemas.microsoft.com/office/word/2010/wordml">
+              <w:rPr>
+                <w:rFonts w:ascii="Times New Roman" w:hAnsi="DejaVu Sans" w:eastAsia="DejaVu Sans" w:cs="DejaVu Sans"/>
+                <w:sz w:val="20"/>
+                <w:szCs w:val="20"/>
+                <w:color w:val="000000"/>
+              </w:rPr>
+              <w:t xml:space="preserve">39.40</w:t>
             </w:r>
           </w:p>
         </w:tc>
@@ -6472,7 +6472,7 @@
                 <w:szCs w:val="20"/>
                 <w:color w:val="000000"/>
               </w:rPr>
-              <w:t xml:space="preserve">23.62</w:t>
+              <w:t xml:space="preserve">23.87</w:t>
             </w:r>
           </w:p>
         </w:tc>
@@ -6658,7 +6658,7 @@
                 <w:szCs w:val="20"/>
                 <w:color w:val="000000"/>
               </w:rPr>
-              <w:t xml:space="preserve">4.40</w:t>
+              <w:t xml:space="preserve">4.45</w:t>
             </w:r>
           </w:p>
         </w:tc>
@@ -6844,7 +6844,7 @@
                 <w:szCs w:val="20"/>
                 <w:color w:val="000000"/>
               </w:rPr>
-              <w:t xml:space="preserve">10.25</w:t>
+              <w:t xml:space="preserve">10.36</w:t>
             </w:r>
           </w:p>
         </w:tc>
@@ -7030,7 +7030,7 @@
                 <w:szCs w:val="20"/>
                 <w:color w:val="000000"/>
               </w:rPr>
-              <w:t xml:space="preserve">4.16</w:t>
+              <w:t xml:space="preserve">4.21</w:t>
             </w:r>
           </w:p>
         </w:tc>
@@ -7216,7 +7216,7 @@
                 <w:szCs w:val="20"/>
                 <w:color w:val="000000"/>
               </w:rPr>
-              <w:t xml:space="preserve">24.42</w:t>
+              <w:t xml:space="preserve">24.68</w:t>
             </w:r>
           </w:p>
         </w:tc>
@@ -7402,7 +7402,7 @@
                 <w:szCs w:val="20"/>
                 <w:color w:val="000000"/>
               </w:rPr>
-              <w:t xml:space="preserve">13.13</w:t>
+              <w:t xml:space="preserve">13.27</w:t>
             </w:r>
           </w:p>
         </w:tc>
@@ -7558,37 +7558,37 @@
                 <w:szCs w:val="20"/>
                 <w:color w:val="000000"/>
               </w:rPr>
-              <w:t xml:space="preserve">490</w:t>
-            </w:r>
-          </w:p>
-        </w:tc>
-        <w:tc>
-          <w:tcPr>
-            <w:tcBorders/>
-            <w:shd w:val="clear" w:color="auto" w:fill="FFFFFF"/>
-            <w:tcMar>
-              <w:top w:w="0" w:type="dxa"/>
-              <w:bottom w:w="0" w:type="dxa"/>
-              <w:left w:w="0" w:type="dxa"/>
-              <w:right w:w="0" w:type="dxa"/>
-            </w:tcMar>
-            <w:vAlign w:val="center"/>
-          </w:tcPr>
-          <w:p>
-            <w:pPr>
-              <w:keepNext/>
-              <w:jc w:val="right"/>
-              <w:spacing w:after="60" w:before="60" w:line="240"/>
-              <w:ind w:firstLine="0" w:left="0" w:right="0"/>
-            </w:pPr>
-            <w:r xmlns:w="http://schemas.openxmlformats.org/wordprocessingml/2006/main" xmlns:wp="http://schemas.openxmlformats.org/drawingml/2006/wordprocessingDrawing" xmlns:r="http://schemas.openxmlformats.org/officeDocument/2006/relationships" xmlns:w14="http://schemas.microsoft.com/office/word/2010/wordml">
-              <w:rPr>
-                <w:rFonts w:ascii="Times New Roman" w:hAnsi="DejaVu Sans" w:eastAsia="DejaVu Sans" w:cs="DejaVu Sans"/>
-                <w:sz w:val="20"/>
-                <w:szCs w:val="20"/>
-                <w:color w:val="000000"/>
-              </w:rPr>
-              <w:t xml:space="preserve">39.23</w:t>
+              <w:t xml:space="preserve">487</w:t>
+            </w:r>
+          </w:p>
+        </w:tc>
+        <w:tc>
+          <w:tcPr>
+            <w:tcBorders/>
+            <w:shd w:val="clear" w:color="auto" w:fill="FFFFFF"/>
+            <w:tcMar>
+              <w:top w:w="0" w:type="dxa"/>
+              <w:bottom w:w="0" w:type="dxa"/>
+              <w:left w:w="0" w:type="dxa"/>
+              <w:right w:w="0" w:type="dxa"/>
+            </w:tcMar>
+            <w:vAlign w:val="center"/>
+          </w:tcPr>
+          <w:p>
+            <w:pPr>
+              <w:keepNext/>
+              <w:jc w:val="right"/>
+              <w:spacing w:after="60" w:before="60" w:line="240"/>
+              <w:ind w:firstLine="0" w:left="0" w:right="0"/>
+            </w:pPr>
+            <w:r xmlns:w="http://schemas.openxmlformats.org/wordprocessingml/2006/main" xmlns:wp="http://schemas.openxmlformats.org/drawingml/2006/wordprocessingDrawing" xmlns:r="http://schemas.openxmlformats.org/officeDocument/2006/relationships" xmlns:w14="http://schemas.microsoft.com/office/word/2010/wordml">
+              <w:rPr>
+                <w:rFonts w:ascii="Times New Roman" w:hAnsi="DejaVu Sans" w:eastAsia="DejaVu Sans" w:cs="DejaVu Sans"/>
+                <w:sz w:val="20"/>
+                <w:szCs w:val="20"/>
+                <w:color w:val="000000"/>
+              </w:rPr>
+              <w:t xml:space="preserve">39.40</w:t>
             </w:r>
           </w:p>
         </w:tc>
@@ -7774,7 +7774,7 @@
                 <w:szCs w:val="20"/>
                 <w:color w:val="000000"/>
               </w:rPr>
-              <w:t xml:space="preserve">18.41</w:t>
+              <w:t xml:space="preserve">18.61</w:t>
             </w:r>
           </w:p>
         </w:tc>
@@ -7960,7 +7960,7 @@
                 <w:szCs w:val="20"/>
                 <w:color w:val="000000"/>
               </w:rPr>
-              <w:t xml:space="preserve">4.64</w:t>
+              <w:t xml:space="preserve">4.69</w:t>
             </w:r>
           </w:p>
         </w:tc>
@@ -8146,7 +8146,7 @@
                 <w:szCs w:val="20"/>
                 <w:color w:val="000000"/>
               </w:rPr>
-              <w:t xml:space="preserve">5.84</w:t>
+              <w:t xml:space="preserve">5.91</w:t>
             </w:r>
           </w:p>
         </w:tc>
@@ -8332,7 +8332,7 @@
                 <w:szCs w:val="20"/>
                 <w:color w:val="000000"/>
               </w:rPr>
-              <w:t xml:space="preserve">9.93</w:t>
+              <w:t xml:space="preserve">10.03</w:t>
             </w:r>
           </w:p>
         </w:tc>
@@ -8518,7 +8518,7 @@
                 <w:szCs w:val="20"/>
                 <w:color w:val="000000"/>
               </w:rPr>
-              <w:t xml:space="preserve">19.30</w:t>
+              <w:t xml:space="preserve">19.50</w:t>
             </w:r>
           </w:p>
         </w:tc>
@@ -8674,37 +8674,37 @@
                 <w:szCs w:val="20"/>
                 <w:color w:val="000000"/>
               </w:rPr>
-              <w:t xml:space="preserve">274</w:t>
-            </w:r>
-          </w:p>
-        </w:tc>
-        <w:tc>
-          <w:tcPr>
-            <w:tcBorders/>
-            <w:shd w:val="clear" w:color="auto" w:fill="FFFFFF"/>
-            <w:tcMar>
-              <w:top w:w="0" w:type="dxa"/>
-              <w:bottom w:w="0" w:type="dxa"/>
-              <w:left w:w="0" w:type="dxa"/>
-              <w:right w:w="0" w:type="dxa"/>
-            </w:tcMar>
-            <w:vAlign w:val="center"/>
-          </w:tcPr>
-          <w:p>
-            <w:pPr>
-              <w:keepNext/>
-              <w:jc w:val="right"/>
-              <w:spacing w:after="60" w:before="60" w:line="240"/>
-              <w:ind w:firstLine="0" w:left="0" w:right="0"/>
-            </w:pPr>
-            <w:r xmlns:w="http://schemas.openxmlformats.org/wordprocessingml/2006/main" xmlns:wp="http://schemas.openxmlformats.org/drawingml/2006/wordprocessingDrawing" xmlns:r="http://schemas.openxmlformats.org/officeDocument/2006/relationships" xmlns:w14="http://schemas.microsoft.com/office/word/2010/wordml">
-              <w:rPr>
-                <w:rFonts w:ascii="Times New Roman" w:hAnsi="DejaVu Sans" w:eastAsia="DejaVu Sans" w:cs="DejaVu Sans"/>
-                <w:sz w:val="20"/>
-                <w:szCs w:val="20"/>
-                <w:color w:val="000000"/>
-              </w:rPr>
-              <w:t xml:space="preserve">21.94</w:t>
+              <w:t xml:space="preserve">273</w:t>
+            </w:r>
+          </w:p>
+        </w:tc>
+        <w:tc>
+          <w:tcPr>
+            <w:tcBorders/>
+            <w:shd w:val="clear" w:color="auto" w:fill="FFFFFF"/>
+            <w:tcMar>
+              <w:top w:w="0" w:type="dxa"/>
+              <w:bottom w:w="0" w:type="dxa"/>
+              <w:left w:w="0" w:type="dxa"/>
+              <w:right w:w="0" w:type="dxa"/>
+            </w:tcMar>
+            <w:vAlign w:val="center"/>
+          </w:tcPr>
+          <w:p>
+            <w:pPr>
+              <w:keepNext/>
+              <w:jc w:val="right"/>
+              <w:spacing w:after="60" w:before="60" w:line="240"/>
+              <w:ind w:firstLine="0" w:left="0" w:right="0"/>
+            </w:pPr>
+            <w:r xmlns:w="http://schemas.openxmlformats.org/wordprocessingml/2006/main" xmlns:wp="http://schemas.openxmlformats.org/drawingml/2006/wordprocessingDrawing" xmlns:r="http://schemas.openxmlformats.org/officeDocument/2006/relationships" xmlns:w14="http://schemas.microsoft.com/office/word/2010/wordml">
+              <w:rPr>
+                <w:rFonts w:ascii="Times New Roman" w:hAnsi="DejaVu Sans" w:eastAsia="DejaVu Sans" w:cs="DejaVu Sans"/>
+                <w:sz w:val="20"/>
+                <w:szCs w:val="20"/>
+                <w:color w:val="000000"/>
+              </w:rPr>
+              <w:t xml:space="preserve">22.09</w:t>
             </w:r>
           </w:p>
         </w:tc>
@@ -8898,7 +8898,7 @@
                 <w:szCs w:val="20"/>
                 <w:color w:val="000000"/>
               </w:rPr>
-              <w:t xml:space="preserve">5.28</w:t>
+              <w:t xml:space="preserve">5.34</w:t>
             </w:r>
           </w:p>
         </w:tc>

</xml_diff>

<commit_message>
Tile Grid Map for Morphogroups
</commit_message>
<xml_diff>
--- a/output/regions_summary.docx
+++ b/output/regions_summary.docx
@@ -334,7 +334,7 @@
                 <w:szCs w:val="20"/>
                 <w:color w:val="000000"/>
               </w:rPr>
-              <w:t xml:space="preserve">53.72</w:t>
+              <w:t xml:space="preserve">53.77</w:t>
             </w:r>
           </w:p>
         </w:tc>
@@ -706,7 +706,7 @@
                 <w:szCs w:val="20"/>
                 <w:color w:val="000000"/>
               </w:rPr>
-              <w:t xml:space="preserve">27.43</w:t>
+              <w:t xml:space="preserve">27.45</w:t>
             </w:r>
           </w:p>
         </w:tc>
@@ -892,7 +892,7 @@
                 <w:szCs w:val="20"/>
                 <w:color w:val="000000"/>
               </w:rPr>
-              <w:t xml:space="preserve">16.10</w:t>
+              <w:t xml:space="preserve">16.11</w:t>
             </w:r>
           </w:p>
         </w:tc>
@@ -1078,7 +1078,7 @@
                 <w:szCs w:val="20"/>
                 <w:color w:val="000000"/>
               </w:rPr>
-              <w:t xml:space="preserve">20.23</w:t>
+              <w:t xml:space="preserve">20.24</w:t>
             </w:r>
           </w:p>
         </w:tc>
@@ -1264,7 +1264,7 @@
                 <w:szCs w:val="20"/>
                 <w:color w:val="000000"/>
               </w:rPr>
-              <w:t xml:space="preserve">7.52</w:t>
+              <w:t xml:space="preserve">7.53</w:t>
             </w:r>
           </w:p>
         </w:tc>
@@ -1636,7 +1636,7 @@
                 <w:szCs w:val="20"/>
                 <w:color w:val="000000"/>
               </w:rPr>
-              <w:t xml:space="preserve">23.95</w:t>
+              <w:t xml:space="preserve">23.97</w:t>
             </w:r>
           </w:p>
         </w:tc>
@@ -2008,7 +2008,7 @@
                 <w:szCs w:val="20"/>
                 <w:color w:val="000000"/>
               </w:rPr>
-              <w:t xml:space="preserve">14.16</w:t>
+              <w:t xml:space="preserve">14.17</w:t>
             </w:r>
           </w:p>
         </w:tc>
@@ -2194,7 +2194,7 @@
                 <w:szCs w:val="20"/>
                 <w:color w:val="000000"/>
               </w:rPr>
-              <w:t xml:space="preserve">50.65</w:t>
+              <w:t xml:space="preserve">50.69</w:t>
             </w:r>
           </w:p>
         </w:tc>
@@ -2380,7 +2380,7 @@
                 <w:szCs w:val="20"/>
                 <w:color w:val="000000"/>
               </w:rPr>
-              <w:t xml:space="preserve">26.21</w:t>
+              <w:t xml:space="preserve">26.23</w:t>
             </w:r>
           </w:p>
         </w:tc>
@@ -2566,7 +2566,7 @@
                 <w:szCs w:val="20"/>
                 <w:color w:val="000000"/>
               </w:rPr>
-              <w:t xml:space="preserve">44.42</w:t>
+              <w:t xml:space="preserve">44.45</w:t>
             </w:r>
           </w:p>
         </w:tc>
@@ -2938,7 +2938,7 @@
                 <w:szCs w:val="20"/>
                 <w:color w:val="000000"/>
               </w:rPr>
-              <w:t xml:space="preserve">14.08</w:t>
+              <w:t xml:space="preserve">14.09</w:t>
             </w:r>
           </w:p>
         </w:tc>
@@ -3124,7 +3124,7 @@
                 <w:szCs w:val="20"/>
                 <w:color w:val="000000"/>
               </w:rPr>
-              <w:t xml:space="preserve">66.91</w:t>
+              <w:t xml:space="preserve">66.96</w:t>
             </w:r>
           </w:p>
         </w:tc>
@@ -3310,7 +3310,7 @@
                 <w:szCs w:val="20"/>
                 <w:color w:val="000000"/>
               </w:rPr>
-              <w:t xml:space="preserve">23.71</w:t>
+              <w:t xml:space="preserve">23.72</w:t>
             </w:r>
           </w:p>
         </w:tc>
@@ -3496,7 +3496,7 @@
                 <w:szCs w:val="20"/>
                 <w:color w:val="000000"/>
               </w:rPr>
-              <w:t xml:space="preserve">10.11</w:t>
+              <w:t xml:space="preserve">10.12</w:t>
             </w:r>
           </w:p>
         </w:tc>
@@ -3682,7 +3682,7 @@
                 <w:szCs w:val="20"/>
                 <w:color w:val="000000"/>
               </w:rPr>
-              <w:t xml:space="preserve">27.51</w:t>
+              <w:t xml:space="preserve">27.53</w:t>
             </w:r>
           </w:p>
         </w:tc>
@@ -3868,7 +3868,7 @@
                 <w:szCs w:val="20"/>
                 <w:color w:val="000000"/>
               </w:rPr>
-              <w:t xml:space="preserve">14.08</w:t>
+              <w:t xml:space="preserve">14.09</w:t>
             </w:r>
           </w:p>
         </w:tc>
@@ -4054,7 +4054,7 @@
                 <w:szCs w:val="20"/>
                 <w:color w:val="000000"/>
               </w:rPr>
-              <w:t xml:space="preserve">27.35</w:t>
+              <w:t xml:space="preserve">27.37</w:t>
             </w:r>
           </w:p>
         </w:tc>
@@ -4240,7 +4240,7 @@
                 <w:szCs w:val="20"/>
                 <w:color w:val="000000"/>
               </w:rPr>
-              <w:t xml:space="preserve">38.67</w:t>
+              <w:t xml:space="preserve">38.70</w:t>
             </w:r>
           </w:p>
         </w:tc>
@@ -4612,7 +4612,7 @@
                 <w:szCs w:val="20"/>
                 <w:color w:val="000000"/>
               </w:rPr>
-              <w:t xml:space="preserve">49.27</w:t>
+              <w:t xml:space="preserve">49.31</w:t>
             </w:r>
           </w:p>
         </w:tc>
@@ -4798,7 +4798,7 @@
                 <w:szCs w:val="20"/>
                 <w:color w:val="000000"/>
               </w:rPr>
-              <w:t xml:space="preserve">25.24</w:t>
+              <w:t xml:space="preserve">25.26</w:t>
             </w:r>
           </w:p>
         </w:tc>
@@ -4984,7 +4984,7 @@
                 <w:szCs w:val="20"/>
                 <w:color w:val="000000"/>
               </w:rPr>
-              <w:t xml:space="preserve">24.76</w:t>
+              <w:t xml:space="preserve">24.78</w:t>
             </w:r>
           </w:p>
         </w:tc>
@@ -5170,7 +5170,7 @@
                 <w:szCs w:val="20"/>
                 <w:color w:val="000000"/>
               </w:rPr>
-              <w:t xml:space="preserve">38.92</w:t>
+              <w:t xml:space="preserve">38.95</w:t>
             </w:r>
           </w:p>
         </w:tc>
@@ -5542,7 +5542,7 @@
                 <w:szCs w:val="20"/>
                 <w:color w:val="000000"/>
               </w:rPr>
-              <w:t xml:space="preserve">37.46</w:t>
+              <w:t xml:space="preserve">37.49</w:t>
             </w:r>
           </w:p>
         </w:tc>
@@ -5698,67 +5698,67 @@
                 <w:szCs w:val="20"/>
                 <w:color w:val="000000"/>
               </w:rPr>
-              <w:t xml:space="preserve">385</w:t>
-            </w:r>
-          </w:p>
-        </w:tc>
-        <w:tc>
-          <w:tcPr>
-            <w:tcBorders/>
-            <w:shd w:val="clear" w:color="auto" w:fill="FFFFFF"/>
-            <w:tcMar>
-              <w:top w:w="0" w:type="dxa"/>
-              <w:bottom w:w="0" w:type="dxa"/>
-              <w:left w:w="0" w:type="dxa"/>
-              <w:right w:w="0" w:type="dxa"/>
-            </w:tcMar>
-            <w:vAlign w:val="center"/>
-          </w:tcPr>
-          <w:p>
-            <w:pPr>
-              <w:keepNext/>
-              <w:jc w:val="right"/>
-              <w:spacing w:after="60" w:before="60" w:line="240"/>
-              <w:ind w:firstLine="0" w:left="0" w:right="0"/>
-            </w:pPr>
-            <w:r xmlns:w="http://schemas.openxmlformats.org/wordprocessingml/2006/main" xmlns:wp="http://schemas.openxmlformats.org/drawingml/2006/wordprocessingDrawing" xmlns:r="http://schemas.openxmlformats.org/officeDocument/2006/relationships" xmlns:w14="http://schemas.microsoft.com/office/word/2010/wordml">
-              <w:rPr>
-                <w:rFonts w:ascii="Times New Roman" w:hAnsi="DejaVu Sans" w:eastAsia="DejaVu Sans" w:cs="DejaVu Sans"/>
-                <w:sz w:val="20"/>
-                <w:szCs w:val="20"/>
-                <w:color w:val="000000"/>
-              </w:rPr>
-              <w:t xml:space="preserve">31.15</w:t>
-            </w:r>
-          </w:p>
-        </w:tc>
-        <w:tc>
-          <w:tcPr>
-            <w:tcBorders/>
-            <w:shd w:val="clear" w:color="auto" w:fill="FFFFFF"/>
-            <w:tcMar>
-              <w:top w:w="0" w:type="dxa"/>
-              <w:bottom w:w="0" w:type="dxa"/>
-              <w:left w:w="0" w:type="dxa"/>
-              <w:right w:w="0" w:type="dxa"/>
-            </w:tcMar>
-            <w:vAlign w:val="center"/>
-          </w:tcPr>
-          <w:p>
-            <w:pPr>
-              <w:keepNext/>
-              <w:jc w:val="right"/>
-              <w:spacing w:after="60" w:before="60" w:line="240"/>
-              <w:ind w:firstLine="0" w:left="0" w:right="0"/>
-            </w:pPr>
-            <w:r xmlns:w="http://schemas.openxmlformats.org/wordprocessingml/2006/main" xmlns:wp="http://schemas.openxmlformats.org/drawingml/2006/wordprocessingDrawing" xmlns:r="http://schemas.openxmlformats.org/officeDocument/2006/relationships" xmlns:w14="http://schemas.microsoft.com/office/word/2010/wordml">
-              <w:rPr>
-                <w:rFonts w:ascii="Times New Roman" w:hAnsi="DejaVu Sans" w:eastAsia="DejaVu Sans" w:cs="DejaVu Sans"/>
-                <w:sz w:val="20"/>
-                <w:szCs w:val="20"/>
-                <w:color w:val="000000"/>
-              </w:rPr>
-              <w:t xml:space="preserve">4</w:t>
+              <w:t xml:space="preserve">384</w:t>
+            </w:r>
+          </w:p>
+        </w:tc>
+        <w:tc>
+          <w:tcPr>
+            <w:tcBorders/>
+            <w:shd w:val="clear" w:color="auto" w:fill="FFFFFF"/>
+            <w:tcMar>
+              <w:top w:w="0" w:type="dxa"/>
+              <w:bottom w:w="0" w:type="dxa"/>
+              <w:left w:w="0" w:type="dxa"/>
+              <w:right w:w="0" w:type="dxa"/>
+            </w:tcMar>
+            <w:vAlign w:val="center"/>
+          </w:tcPr>
+          <w:p>
+            <w:pPr>
+              <w:keepNext/>
+              <w:jc w:val="right"/>
+              <w:spacing w:after="60" w:before="60" w:line="240"/>
+              <w:ind w:firstLine="0" w:left="0" w:right="0"/>
+            </w:pPr>
+            <w:r xmlns:w="http://schemas.openxmlformats.org/wordprocessingml/2006/main" xmlns:wp="http://schemas.openxmlformats.org/drawingml/2006/wordprocessingDrawing" xmlns:r="http://schemas.openxmlformats.org/officeDocument/2006/relationships" xmlns:w14="http://schemas.microsoft.com/office/word/2010/wordml">
+              <w:rPr>
+                <w:rFonts w:ascii="Times New Roman" w:hAnsi="DejaVu Sans" w:eastAsia="DejaVu Sans" w:cs="DejaVu Sans"/>
+                <w:sz w:val="20"/>
+                <w:szCs w:val="20"/>
+                <w:color w:val="000000"/>
+              </w:rPr>
+              <w:t xml:space="preserve">31.09</w:t>
+            </w:r>
+          </w:p>
+        </w:tc>
+        <w:tc>
+          <w:tcPr>
+            <w:tcBorders/>
+            <w:shd w:val="clear" w:color="auto" w:fill="FFFFFF"/>
+            <w:tcMar>
+              <w:top w:w="0" w:type="dxa"/>
+              <w:bottom w:w="0" w:type="dxa"/>
+              <w:left w:w="0" w:type="dxa"/>
+              <w:right w:w="0" w:type="dxa"/>
+            </w:tcMar>
+            <w:vAlign w:val="center"/>
+          </w:tcPr>
+          <w:p>
+            <w:pPr>
+              <w:keepNext/>
+              <w:jc w:val="right"/>
+              <w:spacing w:after="60" w:before="60" w:line="240"/>
+              <w:ind w:firstLine="0" w:left="0" w:right="0"/>
+            </w:pPr>
+            <w:r xmlns:w="http://schemas.openxmlformats.org/wordprocessingml/2006/main" xmlns:wp="http://schemas.openxmlformats.org/drawingml/2006/wordprocessingDrawing" xmlns:r="http://schemas.openxmlformats.org/officeDocument/2006/relationships" xmlns:w14="http://schemas.microsoft.com/office/word/2010/wordml">
+              <w:rPr>
+                <w:rFonts w:ascii="Times New Roman" w:hAnsi="DejaVu Sans" w:eastAsia="DejaVu Sans" w:cs="DejaVu Sans"/>
+                <w:sz w:val="20"/>
+                <w:szCs w:val="20"/>
+                <w:color w:val="000000"/>
+              </w:rPr>
+              <w:t xml:space="preserve">3</w:t>
             </w:r>
           </w:p>
         </w:tc>
@@ -5914,7 +5914,7 @@
                 <w:szCs w:val="20"/>
                 <w:color w:val="000000"/>
               </w:rPr>
-              <w:t xml:space="preserve">19.09</w:t>
+              <w:t xml:space="preserve">19.11</w:t>
             </w:r>
           </w:p>
         </w:tc>
@@ -6100,7 +6100,7 @@
                 <w:szCs w:val="20"/>
                 <w:color w:val="000000"/>
               </w:rPr>
-              <w:t xml:space="preserve">22.57</w:t>
+              <w:t xml:space="preserve">22.59</w:t>
             </w:r>
           </w:p>
         </w:tc>
@@ -6286,7 +6286,7 @@
                 <w:szCs w:val="20"/>
                 <w:color w:val="000000"/>
               </w:rPr>
-              <w:t xml:space="preserve">39.40</w:t>
+              <w:t xml:space="preserve">39.43</w:t>
             </w:r>
           </w:p>
         </w:tc>
@@ -6472,7 +6472,7 @@
                 <w:szCs w:val="20"/>
                 <w:color w:val="000000"/>
               </w:rPr>
-              <w:t xml:space="preserve">23.87</w:t>
+              <w:t xml:space="preserve">23.89</w:t>
             </w:r>
           </w:p>
         </w:tc>
@@ -7216,7 +7216,7 @@
                 <w:szCs w:val="20"/>
                 <w:color w:val="000000"/>
               </w:rPr>
-              <w:t xml:space="preserve">24.68</w:t>
+              <w:t xml:space="preserve">24.70</w:t>
             </w:r>
           </w:p>
         </w:tc>
@@ -7402,7 +7402,7 @@
                 <w:szCs w:val="20"/>
                 <w:color w:val="000000"/>
               </w:rPr>
-              <w:t xml:space="preserve">13.27</w:t>
+              <w:t xml:space="preserve">13.28</w:t>
             </w:r>
           </w:p>
         </w:tc>
@@ -7588,7 +7588,7 @@
                 <w:szCs w:val="20"/>
                 <w:color w:val="000000"/>
               </w:rPr>
-              <w:t xml:space="preserve">39.40</w:t>
+              <w:t xml:space="preserve">39.43</w:t>
             </w:r>
           </w:p>
         </w:tc>
@@ -7774,7 +7774,7 @@
                 <w:szCs w:val="20"/>
                 <w:color w:val="000000"/>
               </w:rPr>
-              <w:t xml:space="preserve">18.61</w:t>
+              <w:t xml:space="preserve">18.62</w:t>
             </w:r>
           </w:p>
         </w:tc>
@@ -7960,7 +7960,7 @@
                 <w:szCs w:val="20"/>
                 <w:color w:val="000000"/>
               </w:rPr>
-              <w:t xml:space="preserve">4.69</w:t>
+              <w:t xml:space="preserve">4.70</w:t>
             </w:r>
           </w:p>
         </w:tc>
@@ -8332,7 +8332,7 @@
                 <w:szCs w:val="20"/>
                 <w:color w:val="000000"/>
               </w:rPr>
-              <w:t xml:space="preserve">10.03</w:t>
+              <w:t xml:space="preserve">10.04</w:t>
             </w:r>
           </w:p>
         </w:tc>
@@ -8518,7 +8518,7 @@
                 <w:szCs w:val="20"/>
                 <w:color w:val="000000"/>
               </w:rPr>
-              <w:t xml:space="preserve">19.50</w:t>
+              <w:t xml:space="preserve">19.51</w:t>
             </w:r>
           </w:p>
         </w:tc>
@@ -8704,7 +8704,7 @@
                 <w:szCs w:val="20"/>
                 <w:color w:val="000000"/>
               </w:rPr>
-              <w:t xml:space="preserve">22.09</w:t>
+              <w:t xml:space="preserve">22.11</w:t>
             </w:r>
           </w:p>
         </w:tc>

</xml_diff>